<commit_message>
modify DIP add TCPIP详解
</commit_message>
<xml_diff>
--- a/DIP/Chapter2.docx
+++ b/DIP/Chapter2.docx
@@ -763,7 +763,15 @@
         <w:t xml:space="preserve"> </w:t>
       </w:r>
       <w:r>
-        <w:t>14mmx14mm的CCD摄像机芯片有2048×2048个元素，将它聚焦到相距0.5m远的一个方形平坦区域。该摄像机每毫米能分辨多少线对？摄像机配备了一个35mm镜头。（提示：成像处理模型如图2</w:t>
+        <w:t>14mmx14mm的CCD摄像机芯片有2048×2048个元素，将它聚焦到相距0.5m远的一个方形平坦区域。该摄像机每</w:t>
+      </w:r>
+      <w:proofErr w:type="gramStart"/>
+      <w:r>
+        <w:t>毫米能</w:t>
+      </w:r>
+      <w:proofErr w:type="gramEnd"/>
+      <w:r>
+        <w:t>分辨多少线对？摄像机配备了一个35mm镜头。（提示：成像处理模型如图2</w:t>
       </w:r>
       <w:r>
         <w:rPr>
@@ -1001,7 +1009,15 @@
         <w:t>一种可能的解决方案是为单色相机配备机械设备，该机械设备将红色，绿色和蓝色通过滤镜依次放置在镜头前。</w:t>
       </w:r>
       <w:r>
-        <w:t xml:space="preserve"> 最强的相机响应决定颜色。 如果所有三个响应都近似相等，则对象为白色。 更快的系统将利用三个不同的摄像头，每个摄像头都配备一个单独的滤镜。 然后，该分析将基于轮询每个摄像机的响应。 这个系统会贵一点，但是会更快，更可靠。 请注意，两种解决方案均假设摄像机的视场被均匀的颜色完全填充</w:t>
+        <w:t xml:space="preserve"> 最强的相机响应决定颜色。 如果所有三个响应都近似相等，</w:t>
+      </w:r>
+      <w:proofErr w:type="gramStart"/>
+      <w:r>
+        <w:t>则对象</w:t>
+      </w:r>
+      <w:proofErr w:type="gramEnd"/>
+      <w:r>
+        <w:t>为白色。 更快的系统将利用三个不同的摄像头，每个摄像头都配备一个单独的滤镜。 然后，该分析将基于轮询每个摄像机的响应。 这个系统会贵一点，但是会更快，更可靠。 请注意，两种解决方案均假设摄像机的视场被均匀的颜色完全填充</w:t>
       </w:r>
       <w:r>
         <w:rPr>
@@ -1323,7 +1339,15 @@
         <w:t>.</w:t>
       </w:r>
       <w:r>
-        <w:t>0，令K=255.如果图像使用k比特的强度分辨率进行数字化，且眼睛可检测相邻像素间的4种灰度突变，请问k取何值时会出现可见的伪轮廓</w:t>
+        <w:t>0，令K=255.如果图像使用k比特的强度分辨率进行数字化，</w:t>
+      </w:r>
+      <w:proofErr w:type="gramStart"/>
+      <w:r>
+        <w:t>且眼睛</w:t>
+      </w:r>
+      <w:proofErr w:type="gramEnd"/>
+      <w:r>
+        <w:t>可检测相邻像素间的4种灰度突变，请问k取何值时会出现可见的伪轮廓</w:t>
       </w:r>
       <w:r>
         <w:rPr>
@@ -1995,7 +2019,21 @@
         <w:rPr>
           <w:rFonts w:hint="eastAsia"/>
         </w:rPr>
-        <w:t>数字数据传输通常用波特率度量，其定义为每秒钟传输的比特数。通常，传输是以一个开始比特个字节（</w:t>
+        <w:t>数字数据传输通常用波特率度量，其定义为每秒钟传输的比特数。通常，传输是以一个开始比特</w:t>
+      </w:r>
+      <w:proofErr w:type="gramStart"/>
+      <w:r>
+        <w:rPr>
+          <w:rFonts w:hint="eastAsia"/>
+        </w:rPr>
+        <w:t>个</w:t>
+      </w:r>
+      <w:proofErr w:type="gramEnd"/>
+      <w:r>
+        <w:rPr>
+          <w:rFonts w:hint="eastAsia"/>
+        </w:rPr>
+        <w:t>字节（</w:t>
       </w:r>
       <w:r>
         <w:t>8比特）的信息和一个停止比特组成的包完成的。利用这些事实，回答下列问题：</w:t>
@@ -2160,7 +2198,15 @@
         <w:t>高清晰度电视（</w:t>
       </w:r>
       <w:r>
-        <w:t>HDTV使用1080条水平电视线隔行扫描来产生图像（每隔一行在显像管表面画一条线，每两场形成一帧，每场用时1/60秒）。图像的宽高比是16：9.在水平行数固定的情况下，求图像的垂直分辨率。一家公司已经设计了一种图像获取系统，该系统由HDTV图像生成数字图像在该系统中，每条（水平）电视行的分辨率与图像的宽高比成正比，彩色图像的每个像素都有24比特的灰度分辨率，红色、绿色、蓝色图像各8比特。这三幅原色图像形成彩色图像。存储90分钟的一部HDTV电影需要多少比特</w:t>
+        <w:t>HDTV使用1080条水平电视线隔行扫描来产生图像（每隔一行在显像管表面画一条线，每两场形成一帧，每场用时1/60秒）。图像的宽高比是16：9.在水平行</w:t>
+      </w:r>
+      <w:proofErr w:type="gramStart"/>
+      <w:r>
+        <w:t>数固定</w:t>
+      </w:r>
+      <w:proofErr w:type="gramEnd"/>
+      <w:r>
+        <w:t>的情况下，求图像的垂直分辨率。一家公司已经设计了一种图像获取系统，该系统由HDTV图像生成数字图像在该系统中，每条（水平）电视行的分辨率与图像的宽高比成正比，彩色图像的每个像素都有24比特的灰度分辨率，红色、绿色、蓝色图像各8比特。这三幅原色图像形成彩色图像。存储90分钟的一部HDTV电影需要多少比特</w:t>
       </w:r>
       <w:r>
         <w:rPr>
@@ -3284,7 +3330,21 @@
         <w:rPr>
           <w:rFonts w:hint="eastAsia"/>
         </w:rPr>
-        <w:t>（b）路径可能唯一也可能不唯一取决于路径上的值</w:t>
+        <w:t>（b）路径可能</w:t>
+      </w:r>
+      <w:proofErr w:type="gramStart"/>
+      <w:r>
+        <w:rPr>
+          <w:rFonts w:hint="eastAsia"/>
+        </w:rPr>
+        <w:t>唯一也</w:t>
+      </w:r>
+      <w:proofErr w:type="gramEnd"/>
+      <w:r>
+        <w:rPr>
+          <w:rFonts w:hint="eastAsia"/>
+        </w:rPr>
+        <w:t>可能不唯一取决于路径上的值</w:t>
       </w:r>
     </w:p>
     <w:p>
@@ -3373,7 +3433,21 @@
         <w:rPr>
           <w:rFonts w:hint="eastAsia"/>
         </w:rPr>
-        <w:t>路径可能唯一也可能不唯一</w:t>
+        <w:t>路径可能</w:t>
+      </w:r>
+      <w:proofErr w:type="gramStart"/>
+      <w:r>
+        <w:rPr>
+          <w:rFonts w:hint="eastAsia"/>
+        </w:rPr>
+        <w:t>唯一也</w:t>
+      </w:r>
+      <w:proofErr w:type="gramEnd"/>
+      <w:r>
+        <w:rPr>
+          <w:rFonts w:hint="eastAsia"/>
+        </w:rPr>
+        <w:t>可能不唯一</w:t>
       </w:r>
       <w:r>
         <w:rPr>
@@ -3410,7 +3484,15 @@
         <w:t>在下一章，将讨论一些算子，其功能是在一个很小的子图像区域</w:t>
       </w:r>
       <w:r>
-        <w:t>S中计算像素值的总和。证明这些算子都是线性算子</w:t>
+        <w:t>S中计算</w:t>
+      </w:r>
+      <w:proofErr w:type="gramStart"/>
+      <w:r>
+        <w:t>像素值</w:t>
+      </w:r>
+      <w:proofErr w:type="gramEnd"/>
+      <w:r>
+        <w:t>的总和。证明这些算子都是线性算子</w:t>
       </w:r>
       <w:r>
         <w:rPr>
@@ -6235,8 +6317,16 @@
         <w:rPr>
           <w:rFonts w:hint="eastAsia"/>
         </w:rPr>
-        <w:t>方差之和</w:t>
-      </w:r>
+        <w:t>方差之</w:t>
+      </w:r>
+      <w:proofErr w:type="gramStart"/>
+      <w:r>
+        <w:rPr>
+          <w:rFonts w:hint="eastAsia"/>
+        </w:rPr>
+        <w:t>和</w:t>
+      </w:r>
+      <w:proofErr w:type="gramEnd"/>
     </w:p>
     <w:p>
       <w:pPr>
@@ -7381,7 +7471,21 @@
         <w:rPr>
           <w:rFonts w:hint="eastAsia"/>
         </w:rPr>
-        <w:t>通过简单的减式可以检测出变换：</w:t>
+        <w:t>通过简单</w:t>
+      </w:r>
+      <w:proofErr w:type="gramStart"/>
+      <w:r>
+        <w:rPr>
+          <w:rFonts w:hint="eastAsia"/>
+        </w:rPr>
+        <w:t>的减式可以</w:t>
+      </w:r>
+      <w:proofErr w:type="gramEnd"/>
+      <w:r>
+        <w:rPr>
+          <w:rFonts w:hint="eastAsia"/>
+        </w:rPr>
+        <w:t>检测出变换：</w:t>
       </w:r>
       <m:oMath>
         <m:r>
@@ -7765,7 +7869,16 @@
         <w:t>（</w:t>
       </w:r>
       <w:r>
-        <w:t>a）参考图231，画出集合</w:t>
+        <w:t>a）参考图2</w:t>
+      </w:r>
+      <w:r>
+        <w:rPr>
+          <w:rFonts w:hint="eastAsia"/>
+        </w:rPr>
+        <w:t>.</w:t>
+      </w:r>
+      <w:r>
+        <w:t>31，画出集合</w:t>
       </w:r>
       <m:oMath>
         <m:sSup>
@@ -7804,6 +7917,518 @@
       <w:r>
         <w:t>。</w:t>
       </w:r>
+    </w:p>
+    <w:p>
+      <w:pPr>
+        <w:ind w:firstLine="420"/>
+      </w:pPr>
+      <w:r>
+        <w:rPr>
+          <w:rFonts w:hint="eastAsia"/>
+        </w:rPr>
+        <w:t>（</w:t>
+      </w:r>
+      <w:r>
+        <w:t>b）给出下图中集合A,B,C中所示的阴影集合的表达式。每幅图中的阴影区域组成一个集合，因此应该对这三幅图的每一个阴影区域给出一个表达式。</w:t>
+      </w:r>
+    </w:p>
+    <w:p>
+      <w:pPr>
+        <w:ind w:firstLine="420"/>
+        <w:rPr>
+          <w:rFonts w:hint="eastAsia"/>
+        </w:rPr>
+      </w:pPr>
+      <w:r>
+        <w:rPr>
+          <w:rFonts w:hint="eastAsia"/>
+        </w:rPr>
+        <w:t>（a）</w:t>
+      </w:r>
+    </w:p>
+    <w:p>
+      <w:pPr>
+        <w:ind w:firstLine="420"/>
+        <w:jc w:val="center"/>
+      </w:pPr>
+      <w:r>
+        <w:rPr>
+          <w:rFonts w:hint="eastAsia"/>
+          <w:noProof/>
+        </w:rPr>
+        <w:drawing>
+          <wp:inline distT="0" distB="0" distL="0" distR="0" wp14:anchorId="1C2C6E30" wp14:editId="5787F143">
+            <wp:extent cx="1645920" cy="1841229"/>
+            <wp:effectExtent l="0" t="0" r="0" b="6985"/>
+            <wp:docPr id="9" name="图片 9"/>
+            <wp:cNvGraphicFramePr>
+              <a:graphicFrameLocks xmlns:a="http://schemas.openxmlformats.org/drawingml/2006/main" noChangeAspect="1"/>
+            </wp:cNvGraphicFramePr>
+            <a:graphic xmlns:a="http://schemas.openxmlformats.org/drawingml/2006/main">
+              <a:graphicData uri="http://schemas.openxmlformats.org/drawingml/2006/picture">
+                <pic:pic xmlns:pic="http://schemas.openxmlformats.org/drawingml/2006/picture">
+                  <pic:nvPicPr>
+                    <pic:cNvPr id="9" name="截图_20200108051704.png"/>
+                    <pic:cNvPicPr/>
+                  </pic:nvPicPr>
+                  <pic:blipFill rotWithShape="1">
+                    <a:blip r:embed="rId13">
+                      <a:extLst>
+                        <a:ext uri="{28A0092B-C50C-407E-A947-70E740481C1C}">
+                          <a14:useLocalDpi xmlns:a14="http://schemas.microsoft.com/office/drawing/2010/main" val="0"/>
+                        </a:ext>
+                      </a:extLst>
+                    </a:blip>
+                    <a:srcRect l="1689" t="1" r="67025" b="63135"/>
+                    <a:stretch/>
+                  </pic:blipFill>
+                  <pic:spPr bwMode="auto">
+                    <a:xfrm>
+                      <a:off x="0" y="0"/>
+                      <a:ext cx="1647450" cy="1842941"/>
+                    </a:xfrm>
+                    <a:prstGeom prst="rect">
+                      <a:avLst/>
+                    </a:prstGeom>
+                    <a:ln>
+                      <a:noFill/>
+                    </a:ln>
+                    <a:extLst>
+                      <a:ext uri="{53640926-AAD7-44D8-BBD7-CCE9431645EC}">
+                        <a14:shadowObscured xmlns:a14="http://schemas.microsoft.com/office/drawing/2010/main"/>
+                      </a:ext>
+                    </a:extLst>
+                  </pic:spPr>
+                </pic:pic>
+              </a:graphicData>
+            </a:graphic>
+          </wp:inline>
+        </w:drawing>
+      </w:r>
+    </w:p>
+    <w:p>
+      <w:pPr>
+        <w:ind w:firstLine="420"/>
+      </w:pPr>
+      <m:oMathPara>
+        <m:oMath>
+          <m:sSup>
+            <m:sSupPr>
+              <m:ctrlPr>
+                <w:rPr>
+                  <w:rFonts w:ascii="Cambria Math" w:hAnsi="Cambria Math"/>
+                  <w:i/>
+                </w:rPr>
+              </m:ctrlPr>
+            </m:sSupPr>
+            <m:e>
+              <m:r>
+                <w:rPr>
+                  <w:rFonts w:ascii="Cambria Math" w:hAnsi="Cambria Math"/>
+                </w:rPr>
+                <m:t>A</m:t>
+              </m:r>
+            </m:e>
+            <m:sup>
+              <m:r>
+                <w:rPr>
+                  <w:rFonts w:ascii="Cambria Math" w:hAnsi="Cambria Math"/>
+                </w:rPr>
+                <m:t>c</m:t>
+              </m:r>
+            </m:sup>
+          </m:sSup>
+          <m:r>
+            <w:rPr>
+              <w:rFonts w:ascii="Cambria Math" w:hAnsi="Cambria Math"/>
+            </w:rPr>
+            <m:t>-B</m:t>
+          </m:r>
+        </m:oMath>
+      </m:oMathPara>
+    </w:p>
+    <w:p>
+      <w:pPr>
+        <w:ind w:firstLine="420"/>
+        <w:jc w:val="center"/>
+      </w:pPr>
+      <w:r>
+        <w:rPr>
+          <w:rFonts w:hint="eastAsia"/>
+          <w:noProof/>
+        </w:rPr>
+        <w:drawing>
+          <wp:inline distT="0" distB="0" distL="0" distR="0" wp14:anchorId="03ED7DA5" wp14:editId="2C42BF70">
+            <wp:extent cx="1404620" cy="1764714"/>
+            <wp:effectExtent l="0" t="0" r="5080" b="6985"/>
+            <wp:docPr id="10" name="图片 10"/>
+            <wp:cNvGraphicFramePr>
+              <a:graphicFrameLocks xmlns:a="http://schemas.openxmlformats.org/drawingml/2006/main" noChangeAspect="1"/>
+            </wp:cNvGraphicFramePr>
+            <a:graphic xmlns:a="http://schemas.openxmlformats.org/drawingml/2006/main">
+              <a:graphicData uri="http://schemas.openxmlformats.org/drawingml/2006/picture">
+                <pic:pic xmlns:pic="http://schemas.openxmlformats.org/drawingml/2006/picture">
+                  <pic:nvPicPr>
+                    <pic:cNvPr id="10" name="截图_20200108051704.png"/>
+                    <pic:cNvPicPr/>
+                  </pic:nvPicPr>
+                  <pic:blipFill rotWithShape="1">
+                    <a:blip r:embed="rId14">
+                      <a:extLst>
+                        <a:ext uri="{28A0092B-C50C-407E-A947-70E740481C1C}">
+                          <a14:useLocalDpi xmlns:a14="http://schemas.microsoft.com/office/drawing/2010/main" val="0"/>
+                        </a:ext>
+                      </a:extLst>
+                    </a:blip>
+                    <a:srcRect l="1931" r="71378" b="64677"/>
+                    <a:stretch/>
+                  </pic:blipFill>
+                  <pic:spPr bwMode="auto">
+                    <a:xfrm>
+                      <a:off x="0" y="0"/>
+                      <a:ext cx="1405532" cy="1765860"/>
+                    </a:xfrm>
+                    <a:prstGeom prst="rect">
+                      <a:avLst/>
+                    </a:prstGeom>
+                    <a:ln>
+                      <a:noFill/>
+                    </a:ln>
+                    <a:extLst>
+                      <a:ext uri="{53640926-AAD7-44D8-BBD7-CCE9431645EC}">
+                        <a14:shadowObscured xmlns:a14="http://schemas.microsoft.com/office/drawing/2010/main"/>
+                      </a:ext>
+                    </a:extLst>
+                  </pic:spPr>
+                </pic:pic>
+              </a:graphicData>
+            </a:graphic>
+          </wp:inline>
+        </w:drawing>
+      </w:r>
+    </w:p>
+    <w:p>
+      <w:pPr>
+        <w:ind w:firstLine="420"/>
+        <w:jc w:val="center"/>
+      </w:pPr>
+      <m:oMathPara>
+        <m:oMath>
+          <m:r>
+            <w:rPr>
+              <w:rFonts w:ascii="Cambria Math" w:hAnsi="Cambria Math"/>
+            </w:rPr>
+            <m:t>B-A</m:t>
+          </m:r>
+        </m:oMath>
+      </m:oMathPara>
+    </w:p>
+    <w:p>
+      <w:pPr>
+        <w:ind w:firstLine="420"/>
+        <w:jc w:val="center"/>
+      </w:pPr>
+      <w:r>
+        <w:rPr>
+          <w:rFonts w:hint="eastAsia"/>
+          <w:noProof/>
+        </w:rPr>
+        <w:drawing>
+          <wp:inline distT="0" distB="0" distL="0" distR="0" wp14:anchorId="0BB9B7D7" wp14:editId="106E5549">
+            <wp:extent cx="1391584" cy="1726776"/>
+            <wp:effectExtent l="0" t="0" r="0" b="6985"/>
+            <wp:docPr id="11" name="图片 11"/>
+            <wp:cNvGraphicFramePr>
+              <a:graphicFrameLocks xmlns:a="http://schemas.openxmlformats.org/drawingml/2006/main" noChangeAspect="1"/>
+            </wp:cNvGraphicFramePr>
+            <a:graphic xmlns:a="http://schemas.openxmlformats.org/drawingml/2006/main">
+              <a:graphicData uri="http://schemas.openxmlformats.org/drawingml/2006/picture">
+                <pic:pic xmlns:pic="http://schemas.openxmlformats.org/drawingml/2006/picture">
+                  <pic:nvPicPr>
+                    <pic:cNvPr id="11" name="截图_20200108051704.png"/>
+                    <pic:cNvPicPr/>
+                  </pic:nvPicPr>
+                  <pic:blipFill rotWithShape="1">
+                    <a:blip r:embed="rId15">
+                      <a:extLst>
+                        <a:ext uri="{28A0092B-C50C-407E-A947-70E740481C1C}">
+                          <a14:useLocalDpi xmlns:a14="http://schemas.microsoft.com/office/drawing/2010/main" val="0"/>
+                        </a:ext>
+                      </a:extLst>
+                    </a:blip>
+                    <a:srcRect l="2334" t="594" r="71201" b="64814"/>
+                    <a:stretch/>
+                  </pic:blipFill>
+                  <pic:spPr bwMode="auto">
+                    <a:xfrm>
+                      <a:off x="0" y="0"/>
+                      <a:ext cx="1393651" cy="1729341"/>
+                    </a:xfrm>
+                    <a:prstGeom prst="rect">
+                      <a:avLst/>
+                    </a:prstGeom>
+                    <a:ln>
+                      <a:noFill/>
+                    </a:ln>
+                    <a:extLst>
+                      <a:ext uri="{53640926-AAD7-44D8-BBD7-CCE9431645EC}">
+                        <a14:shadowObscured xmlns:a14="http://schemas.microsoft.com/office/drawing/2010/main"/>
+                      </a:ext>
+                    </a:extLst>
+                  </pic:spPr>
+                </pic:pic>
+              </a:graphicData>
+            </a:graphic>
+          </wp:inline>
+        </w:drawing>
+      </w:r>
+    </w:p>
+    <w:p>
+      <w:pPr>
+        <w:ind w:firstLine="420"/>
+        <w:jc w:val="center"/>
+        <w:rPr>
+          <w:rFonts w:hint="eastAsia"/>
+        </w:rPr>
+      </w:pPr>
+      <w:r>
+        <w:rPr>
+          <w:rFonts w:hint="eastAsia"/>
+        </w:rPr>
+        <w:t xml:space="preserve"> </w:t>
+      </w:r>
+      <m:oMath>
+        <m:sSup>
+          <m:sSupPr>
+            <m:ctrlPr>
+              <w:rPr>
+                <w:rFonts w:ascii="Cambria Math" w:hAnsi="Cambria Math"/>
+                <w:i/>
+              </w:rPr>
+            </m:ctrlPr>
+          </m:sSupPr>
+          <m:e>
+            <m:r>
+              <w:rPr>
+                <w:rFonts w:ascii="Cambria Math" w:hAnsi="Cambria Math"/>
+              </w:rPr>
+              <m:t>(A</m:t>
+            </m:r>
+          </m:e>
+          <m:sup>
+            <m:r>
+              <w:rPr>
+                <w:rFonts w:ascii="Cambria Math" w:hAnsi="Cambria Math"/>
+              </w:rPr>
+              <m:t>c</m:t>
+            </m:r>
+          </m:sup>
+        </m:sSup>
+        <m:r>
+          <w:rPr>
+            <w:rFonts w:ascii="Cambria Math" w:hAnsi="Cambria Math"/>
+          </w:rPr>
+          <m:t>-B)∪(B-A)</m:t>
+        </m:r>
+      </m:oMath>
+    </w:p>
+    <w:p>
+      <w:pPr>
+        <w:ind w:firstLine="420"/>
+        <w:rPr>
+          <w:rFonts w:hint="eastAsia"/>
+        </w:rPr>
+      </w:pPr>
+    </w:p>
+    <w:p>
+      <w:pPr>
+        <w:ind w:firstLine="420"/>
+      </w:pPr>
+      <w:r>
+        <w:rPr>
+          <w:rFonts w:hint="eastAsia"/>
+        </w:rPr>
+        <w:lastRenderedPageBreak/>
+        <w:t>(</w:t>
+      </w:r>
+      <w:r>
+        <w:t>b)</w:t>
+      </w:r>
+      <w:r>
+        <w:rPr>
+          <w:rFonts w:hint="eastAsia"/>
+        </w:rPr>
+        <w:t>原图看不出来，用其他图片代替一下</w:t>
+      </w:r>
+    </w:p>
+    <w:p>
+      <w:pPr>
+        <w:ind w:firstLine="420"/>
+        <w:jc w:val="center"/>
+      </w:pPr>
+      <w:r>
+        <w:rPr>
+          <w:rFonts w:hint="eastAsia"/>
+          <w:noProof/>
+        </w:rPr>
+        <w:drawing>
+          <wp:inline distT="0" distB="0" distL="0" distR="0" wp14:anchorId="7FA6849F" wp14:editId="0AD92446">
+            <wp:extent cx="1651000" cy="1641475"/>
+            <wp:effectExtent l="0" t="0" r="6350" b="0"/>
+            <wp:docPr id="12" name="图片 12"/>
+            <wp:cNvGraphicFramePr>
+              <a:graphicFrameLocks xmlns:a="http://schemas.openxmlformats.org/drawingml/2006/main" noChangeAspect="1"/>
+            </wp:cNvGraphicFramePr>
+            <a:graphic xmlns:a="http://schemas.openxmlformats.org/drawingml/2006/main">
+              <a:graphicData uri="http://schemas.openxmlformats.org/drawingml/2006/picture">
+                <pic:pic xmlns:pic="http://schemas.openxmlformats.org/drawingml/2006/picture">
+                  <pic:nvPicPr>
+                    <pic:cNvPr id="12" name="截图_20200108053117.png"/>
+                    <pic:cNvPicPr/>
+                  </pic:nvPicPr>
+                  <pic:blipFill rotWithShape="1">
+                    <a:blip r:embed="rId16">
+                      <a:extLst>
+                        <a:ext uri="{28A0092B-C50C-407E-A947-70E740481C1C}">
+                          <a14:useLocalDpi xmlns:a14="http://schemas.microsoft.com/office/drawing/2010/main" val="0"/>
+                        </a:ext>
+                      </a:extLst>
+                    </a:blip>
+                    <a:srcRect l="1713" t="970" r="58939" b="57256"/>
+                    <a:stretch/>
+                  </pic:blipFill>
+                  <pic:spPr bwMode="auto">
+                    <a:xfrm>
+                      <a:off x="0" y="0"/>
+                      <a:ext cx="1652184" cy="1642652"/>
+                    </a:xfrm>
+                    <a:prstGeom prst="rect">
+                      <a:avLst/>
+                    </a:prstGeom>
+                    <a:ln>
+                      <a:noFill/>
+                    </a:ln>
+                    <a:extLst>
+                      <a:ext uri="{53640926-AAD7-44D8-BBD7-CCE9431645EC}">
+                        <a14:shadowObscured xmlns:a14="http://schemas.microsoft.com/office/drawing/2010/main"/>
+                      </a:ext>
+                    </a:extLst>
+                  </pic:spPr>
+                </pic:pic>
+              </a:graphicData>
+            </a:graphic>
+          </wp:inline>
+        </w:drawing>
+      </w:r>
+    </w:p>
+    <w:p>
+      <w:pPr>
+        <w:ind w:firstLine="420"/>
+      </w:pPr>
+      <m:oMathPara>
+        <m:oMath>
+          <m:r>
+            <w:rPr>
+              <w:rFonts w:ascii="Cambria Math" w:hAnsi="Cambria Math"/>
+            </w:rPr>
+            <m:t>(A⋂B)⋃</m:t>
+          </m:r>
+          <m:sSup>
+            <m:sSupPr>
+              <m:ctrlPr>
+                <w:rPr>
+                  <w:rFonts w:ascii="Cambria Math" w:hAnsi="Cambria Math"/>
+                  <w:i/>
+                </w:rPr>
+              </m:ctrlPr>
+            </m:sSupPr>
+            <m:e>
+              <m:r>
+                <w:rPr>
+                  <w:rFonts w:ascii="Cambria Math" w:hAnsi="Cambria Math"/>
+                </w:rPr>
+                <m:t>(A⋃B)</m:t>
+              </m:r>
+            </m:e>
+            <m:sup>
+              <m:r>
+                <w:rPr>
+                  <w:rFonts w:ascii="Cambria Math" w:hAnsi="Cambria Math"/>
+                </w:rPr>
+                <m:t>C</m:t>
+              </m:r>
+            </m:sup>
+          </m:sSup>
+        </m:oMath>
+      </m:oMathPara>
+    </w:p>
+    <w:p>
+      <w:pPr>
+        <w:ind w:firstLine="420"/>
+      </w:pPr>
+    </w:p>
+    <w:p>
+      <w:pPr>
+        <w:ind w:firstLine="420"/>
+      </w:pPr>
+    </w:p>
+    <w:p>
+      <w:pPr>
+        <w:ind w:firstLine="420"/>
+      </w:pPr>
+      <w:r>
+        <w:rPr>
+          <w:rFonts w:hint="eastAsia"/>
+        </w:rPr>
+        <w:t>2</w:t>
+      </w:r>
+      <w:r>
+        <w:t xml:space="preserve">.24 </w:t>
+      </w:r>
+      <w:r>
+        <w:rPr>
+          <w:rFonts w:hint="eastAsia"/>
+        </w:rPr>
+        <w:t>使用三角形区域替代四边形区域时，所得到的类似于式（</w:t>
+      </w:r>
+      <w:r>
+        <w:t>2</w:t>
+      </w:r>
+      <w:r>
+        <w:t>.</w:t>
+      </w:r>
+      <w:r>
+        <w:t>6</w:t>
+      </w:r>
+      <w:r>
+        <w:t>-</w:t>
+      </w:r>
+      <w:r>
+        <w:t>24）和式（2</w:t>
+      </w:r>
+      <w:r>
+        <w:t>.</w:t>
+      </w:r>
+      <w:r>
+        <w:t>6</w:t>
+      </w:r>
+      <w:r>
+        <w:t>-</w:t>
+      </w:r>
+      <w:r>
+        <w:t>25）的等式是什么？</w:t>
+      </w:r>
+    </w:p>
+    <w:p>
+      <w:pPr>
+        <w:ind w:firstLine="420"/>
+      </w:pPr>
+      <w:r>
+        <w:rPr>
+          <w:rFonts w:hint="eastAsia"/>
+        </w:rPr>
+        <w:t>答：</w:t>
+      </w:r>
       <w:bookmarkStart w:id="0" w:name="_GoBack"/>
       <w:bookmarkEnd w:id="0"/>
     </w:p>
@@ -7814,14 +8439,49 @@
           <w:rFonts w:hint="eastAsia"/>
         </w:rPr>
       </w:pPr>
-      <w:r>
-        <w:rPr>
-          <w:rFonts w:hint="eastAsia"/>
-        </w:rPr>
-        <w:t>（</w:t>
-      </w:r>
-      <w:r>
-        <w:t>b）给出下图中集合A,B,C中所示的阴影集合的表达式。每幅图中的阴影区域组成一个集合，因此应该对这三幅图的每一个阴影区域给出一个表达式。</w:t>
+    </w:p>
+    <w:p>
+      <w:pPr>
+        <w:ind w:firstLine="420"/>
+        <w:rPr>
+          <w:rFonts w:hint="eastAsia"/>
+        </w:rPr>
+      </w:pPr>
+      <w:r>
+        <w:rPr>
+          <w:rFonts w:hint="eastAsia"/>
+        </w:rPr>
+        <w:t>2</w:t>
+      </w:r>
+      <w:r>
+        <w:t>.25</w:t>
+      </w:r>
+      <w:r>
+        <w:rPr>
+          <w:rFonts w:hint="eastAsia"/>
+        </w:rPr>
+        <w:t>证明式（</w:t>
+      </w:r>
+      <w:r>
+        <w:t>2</w:t>
+      </w:r>
+      <w:r>
+        <w:t>.</w:t>
+      </w:r>
+      <w:r>
+        <w:t>6-34）和式（2</w:t>
+      </w:r>
+      <w:r>
+        <w:t>.</w:t>
+      </w:r>
+      <w:r>
+        <w:t>6</w:t>
+      </w:r>
+      <w:r>
+        <w:t>-</w:t>
+      </w:r>
+      <w:r>
+        <w:t>35）中的傅里叶核是可分的和对称的</w:t>
       </w:r>
     </w:p>
     <w:sectPr>
@@ -7969,7 +8629,7 @@
     </w:rPrDefault>
     <w:pPrDefault/>
   </w:docDefaults>
-  <w:latentStyles w:defLockedState="0" w:defUIPriority="99" w:defSemiHidden="0" w:defUnhideWhenUsed="0" w:defQFormat="0" w:count="376">
+  <w:latentStyles w:defLockedState="0" w:defUIPriority="99" w:defSemiHidden="0" w:defUnhideWhenUsed="0" w:defQFormat="0" w:count="375">
     <w:lsdException w:name="Normal" w:uiPriority="0" w:qFormat="1"/>
     <w:lsdException w:name="heading 1" w:uiPriority="9" w:qFormat="1"/>
     <w:lsdException w:name="heading 2" w:semiHidden="1" w:uiPriority="9" w:unhideWhenUsed="1" w:qFormat="1"/>
@@ -8345,7 +9005,6 @@
     <w:lsdException w:name="Smart Hyperlink" w:semiHidden="1" w:unhideWhenUsed="1"/>
     <w:lsdException w:name="Hashtag" w:semiHidden="1" w:unhideWhenUsed="1"/>
     <w:lsdException w:name="Unresolved Mention" w:semiHidden="1" w:unhideWhenUsed="1"/>
-    <w:lsdException w:name="Smart Link" w:semiHidden="1" w:unhideWhenUsed="1"/>
   </w:latentStyles>
   <w:style w:type="paragraph" w:default="1" w:styleId="a">
     <w:name w:val="Normal"/>

</xml_diff>

<commit_message>
2020/1/9 modify Chapter2.docx add Chapter3.docx
</commit_message>
<xml_diff>
--- a/DIP/Chapter2.docx
+++ b/DIP/Chapter2.docx
@@ -163,7 +163,7 @@
                     <pic:cNvPicPr/>
                   </pic:nvPicPr>
                   <pic:blipFill>
-                    <a:blip r:embed="rId5">
+                    <a:blip r:embed="rId7">
                       <a:extLst>
                         <a:ext uri="{28A0092B-C50C-407E-A947-70E740481C1C}">
                           <a14:useLocalDpi xmlns:a14="http://schemas.microsoft.com/office/drawing/2010/main" val="0"/>
@@ -1645,7 +1645,7 @@
                     <pic:cNvPicPr/>
                   </pic:nvPicPr>
                   <pic:blipFill>
-                    <a:blip r:embed="rId6">
+                    <a:blip r:embed="rId8">
                       <a:extLst>
                         <a:ext uri="{28A0092B-C50C-407E-A947-70E740481C1C}">
                           <a14:useLocalDpi xmlns:a14="http://schemas.microsoft.com/office/drawing/2010/main" val="0"/>
@@ -1973,7 +1973,7 @@
                     <pic:cNvPicPr/>
                   </pic:nvPicPr>
                   <pic:blipFill>
-                    <a:blip r:embed="rId7">
+                    <a:blip r:embed="rId9">
                       <a:extLst>
                         <a:ext uri="{28A0092B-C50C-407E-A947-70E740481C1C}">
                           <a14:useLocalDpi xmlns:a14="http://schemas.microsoft.com/office/drawing/2010/main" val="0"/>
@@ -2485,7 +2485,7 @@
                     <pic:cNvPicPr/>
                   </pic:nvPicPr>
                   <pic:blipFill>
-                    <a:blip r:embed="rId8">
+                    <a:blip r:embed="rId10">
                       <a:extLst>
                         <a:ext uri="{28A0092B-C50C-407E-A947-70E740481C1C}">
                           <a14:useLocalDpi xmlns:a14="http://schemas.microsoft.com/office/drawing/2010/main" val="0"/>
@@ -2640,7 +2640,7 @@
                     <pic:cNvPicPr/>
                   </pic:nvPicPr>
                   <pic:blipFill>
-                    <a:blip r:embed="rId9">
+                    <a:blip r:embed="rId11">
                       <a:extLst>
                         <a:ext uri="{28A0092B-C50C-407E-A947-70E740481C1C}">
                           <a14:useLocalDpi xmlns:a14="http://schemas.microsoft.com/office/drawing/2010/main" val="0"/>
@@ -3055,7 +3055,7 @@
                     <pic:cNvPicPr/>
                   </pic:nvPicPr>
                   <pic:blipFill>
-                    <a:blip r:embed="rId10">
+                    <a:blip r:embed="rId12">
                       <a:extLst>
                         <a:ext uri="{28A0092B-C50C-407E-A947-70E740481C1C}">
                           <a14:useLocalDpi xmlns:a14="http://schemas.microsoft.com/office/drawing/2010/main" val="0"/>
@@ -3160,7 +3160,7 @@
                     <pic:cNvPicPr/>
                   </pic:nvPicPr>
                   <pic:blipFill rotWithShape="1">
-                    <a:blip r:embed="rId11">
+                    <a:blip r:embed="rId13">
                       <a:extLst>
                         <a:ext uri="{28A0092B-C50C-407E-A947-70E740481C1C}">
                           <a14:useLocalDpi xmlns:a14="http://schemas.microsoft.com/office/drawing/2010/main" val="0"/>
@@ -3254,7 +3254,7 @@
                     <pic:cNvPicPr/>
                   </pic:nvPicPr>
                   <pic:blipFill>
-                    <a:blip r:embed="rId12">
+                    <a:blip r:embed="rId14">
                       <a:extLst>
                         <a:ext uri="{28A0092B-C50C-407E-A947-70E740481C1C}">
                           <a14:useLocalDpi xmlns:a14="http://schemas.microsoft.com/office/drawing/2010/main" val="0"/>
@@ -3344,7 +3344,21 @@
         <w:rPr>
           <w:rFonts w:hint="eastAsia"/>
         </w:rPr>
-        <w:t>可能不唯一取决于路径上的值</w:t>
+        <w:t>可能</w:t>
+      </w:r>
+      <w:proofErr w:type="gramStart"/>
+      <w:r>
+        <w:rPr>
+          <w:rFonts w:hint="eastAsia"/>
+        </w:rPr>
+        <w:t>不</w:t>
+      </w:r>
+      <w:proofErr w:type="gramEnd"/>
+      <w:r>
+        <w:rPr>
+          <w:rFonts w:hint="eastAsia"/>
+        </w:rPr>
+        <w:t>唯一取决于路径上的值</w:t>
       </w:r>
     </w:p>
     <w:p>
@@ -3447,7 +3461,21 @@
         <w:rPr>
           <w:rFonts w:hint="eastAsia"/>
         </w:rPr>
-        <w:t>可能不唯一</w:t>
+        <w:t>可能</w:t>
+      </w:r>
+      <w:proofErr w:type="gramStart"/>
+      <w:r>
+        <w:rPr>
+          <w:rFonts w:hint="eastAsia"/>
+        </w:rPr>
+        <w:t>不</w:t>
+      </w:r>
+      <w:proofErr w:type="gramEnd"/>
+      <w:r>
+        <w:rPr>
+          <w:rFonts w:hint="eastAsia"/>
+        </w:rPr>
+        <w:t>唯一</w:t>
       </w:r>
       <w:r>
         <w:rPr>
@@ -7935,9 +7963,6 @@
     <w:p>
       <w:pPr>
         <w:ind w:firstLine="420"/>
-        <w:rPr>
-          <w:rFonts w:hint="eastAsia"/>
-        </w:rPr>
       </w:pPr>
       <w:r>
         <w:rPr>
@@ -7972,7 +7997,7 @@
                     <pic:cNvPicPr/>
                   </pic:nvPicPr>
                   <pic:blipFill rotWithShape="1">
-                    <a:blip r:embed="rId13">
+                    <a:blip r:embed="rId15">
                       <a:extLst>
                         <a:ext uri="{28A0092B-C50C-407E-A947-70E740481C1C}">
                           <a14:useLocalDpi xmlns:a14="http://schemas.microsoft.com/office/drawing/2010/main" val="0"/>
@@ -8073,7 +8098,7 @@
                     <pic:cNvPicPr/>
                   </pic:nvPicPr>
                   <pic:blipFill rotWithShape="1">
-                    <a:blip r:embed="rId14">
+                    <a:blip r:embed="rId16">
                       <a:extLst>
                         <a:ext uri="{28A0092B-C50C-407E-A947-70E740481C1C}">
                           <a14:useLocalDpi xmlns:a14="http://schemas.microsoft.com/office/drawing/2010/main" val="0"/>
@@ -8149,7 +8174,7 @@
                     <pic:cNvPicPr/>
                   </pic:nvPicPr>
                   <pic:blipFill rotWithShape="1">
-                    <a:blip r:embed="rId15">
+                    <a:blip r:embed="rId17">
                       <a:extLst>
                         <a:ext uri="{28A0092B-C50C-407E-A947-70E740481C1C}">
                           <a14:useLocalDpi xmlns:a14="http://schemas.microsoft.com/office/drawing/2010/main" val="0"/>
@@ -8187,9 +8212,6 @@
       <w:pPr>
         <w:ind w:firstLine="420"/>
         <w:jc w:val="center"/>
-        <w:rPr>
-          <w:rFonts w:hint="eastAsia"/>
-        </w:rPr>
       </w:pPr>
       <w:r>
         <w:rPr>
@@ -8235,9 +8257,6 @@
     <w:p>
       <w:pPr>
         <w:ind w:firstLine="420"/>
-        <w:rPr>
-          <w:rFonts w:hint="eastAsia"/>
-        </w:rPr>
       </w:pPr>
     </w:p>
     <w:p>
@@ -8287,7 +8306,7 @@
                     <pic:cNvPicPr/>
                   </pic:nvPicPr>
                   <pic:blipFill rotWithShape="1">
-                    <a:blip r:embed="rId16">
+                    <a:blip r:embed="rId18">
                       <a:extLst>
                         <a:ext uri="{28A0092B-C50C-407E-A947-70E740481C1C}">
                           <a14:useLocalDpi xmlns:a14="http://schemas.microsoft.com/office/drawing/2010/main" val="0"/>
@@ -8373,6 +8392,26 @@
       </w:pPr>
     </w:p>
     <w:p>
+      <w:r>
+        <w:rPr>
+          <w:rFonts w:hint="eastAsia"/>
+        </w:rPr>
+        <w:t>2</w:t>
+      </w:r>
+      <w:r>
+        <w:t xml:space="preserve">.24 </w:t>
+      </w:r>
+      <w:r>
+        <w:rPr>
+          <w:rFonts w:hint="eastAsia"/>
+        </w:rPr>
+        <w:t>使用三角形区域替代四边形区域时，所得到的类似于式（</w:t>
+      </w:r>
+      <w:r>
+        <w:t>2.6-24）和式（2.6-25）的等式是什么？</w:t>
+      </w:r>
+    </w:p>
+    <w:p>
       <w:pPr>
         <w:ind w:firstLine="420"/>
       </w:pPr>
@@ -8380,108 +8419,1935 @@
         <w:rPr>
           <w:rFonts w:hint="eastAsia"/>
         </w:rPr>
-        <w:t>2</w:t>
-      </w:r>
-      <w:r>
-        <w:t xml:space="preserve">.24 </w:t>
-      </w:r>
-      <w:r>
-        <w:rPr>
-          <w:rFonts w:hint="eastAsia"/>
-        </w:rPr>
-        <w:t>使用三角形区域替代四边形区域时，所得到的类似于式（</w:t>
-      </w:r>
-      <w:r>
-        <w:t>2</w:t>
-      </w:r>
-      <w:r>
-        <w:t>.</w:t>
-      </w:r>
-      <w:r>
-        <w:t>6</w:t>
-      </w:r>
-      <w:r>
-        <w:t>-</w:t>
-      </w:r>
-      <w:r>
-        <w:t>24）和式（2</w:t>
-      </w:r>
-      <w:r>
-        <w:t>.</w:t>
-      </w:r>
-      <w:r>
-        <w:t>6</w:t>
-      </w:r>
-      <w:r>
-        <w:t>-</w:t>
-      </w:r>
-      <w:r>
-        <w:t>25）的等式是什么？</w:t>
-      </w:r>
+        <w:t>答：</w:t>
+      </w:r>
+      <w:r>
+        <w:rPr>
+          <w:rFonts w:hint="eastAsia"/>
+        </w:rPr>
+        <w:t>使用三角形代替四边形区域，一共可以有三组坐标参与变换。可以写出6个方程。</w:t>
+      </w:r>
+    </w:p>
+    <w:p>
+      <w:r>
+        <w:rPr>
+          <w:rFonts w:hint="eastAsia"/>
+        </w:rPr>
+        <w:t>假设输入图像的一个点为</w:t>
+      </w:r>
+      <m:oMath>
+        <m:r>
+          <w:rPr>
+            <w:rFonts w:ascii="Cambria Math" w:hAnsi="Cambria Math"/>
+          </w:rPr>
+          <m:t>(υ,ω)</m:t>
+        </m:r>
+      </m:oMath>
+      <w:r>
+        <w:rPr>
+          <w:rFonts w:hint="eastAsia"/>
+        </w:rPr>
+        <w:t>,其对应的参考图像点为</w:t>
+      </w:r>
+      <m:oMath>
+        <m:r>
+          <w:rPr>
+            <w:rFonts w:ascii="Cambria Math" w:hAnsi="Cambria Math"/>
+          </w:rPr>
+          <m:t>(x,y)</m:t>
+        </m:r>
+      </m:oMath>
+      <w:r>
+        <w:rPr>
+          <w:rFonts w:hint="eastAsia"/>
+        </w:rPr>
+        <w:t>,对应的未知参数为</w:t>
+      </w:r>
+      <m:oMath>
+        <m:sSub>
+          <m:sSubPr>
+            <m:ctrlPr>
+              <w:rPr>
+                <w:rFonts w:ascii="Cambria Math" w:hAnsi="Cambria Math"/>
+                <w:i/>
+              </w:rPr>
+            </m:ctrlPr>
+          </m:sSubPr>
+          <m:e>
+            <m:r>
+              <w:rPr>
+                <w:rFonts w:ascii="Cambria Math" w:hAnsi="Cambria Math"/>
+              </w:rPr>
+              <m:t>c</m:t>
+            </m:r>
+          </m:e>
+          <m:sub>
+            <m:r>
+              <w:rPr>
+                <w:rFonts w:ascii="Cambria Math" w:hAnsi="Cambria Math"/>
+              </w:rPr>
+              <m:t>1</m:t>
+            </m:r>
+          </m:sub>
+        </m:sSub>
+        <m:r>
+          <w:rPr>
+            <w:rFonts w:ascii="Cambria Math" w:hAnsi="Cambria Math"/>
+          </w:rPr>
+          <m:t>,</m:t>
+        </m:r>
+        <m:sSub>
+          <m:sSubPr>
+            <m:ctrlPr>
+              <w:rPr>
+                <w:rFonts w:ascii="Cambria Math" w:hAnsi="Cambria Math"/>
+                <w:i/>
+              </w:rPr>
+            </m:ctrlPr>
+          </m:sSubPr>
+          <m:e>
+            <m:r>
+              <w:rPr>
+                <w:rFonts w:ascii="Cambria Math" w:hAnsi="Cambria Math"/>
+              </w:rPr>
+              <m:t>c</m:t>
+            </m:r>
+          </m:e>
+          <m:sub>
+            <m:r>
+              <w:rPr>
+                <w:rFonts w:ascii="Cambria Math" w:hAnsi="Cambria Math"/>
+              </w:rPr>
+              <m:t>2</m:t>
+            </m:r>
+          </m:sub>
+        </m:sSub>
+        <m:r>
+          <w:rPr>
+            <w:rFonts w:ascii="Cambria Math" w:hAnsi="Cambria Math"/>
+          </w:rPr>
+          <m:t>,⋯,</m:t>
+        </m:r>
+        <m:sSub>
+          <m:sSubPr>
+            <m:ctrlPr>
+              <w:rPr>
+                <w:rFonts w:ascii="Cambria Math" w:hAnsi="Cambria Math"/>
+                <w:i/>
+              </w:rPr>
+            </m:ctrlPr>
+          </m:sSubPr>
+          <m:e>
+            <m:r>
+              <w:rPr>
+                <w:rFonts w:ascii="Cambria Math" w:hAnsi="Cambria Math"/>
+              </w:rPr>
+              <m:t>c</m:t>
+            </m:r>
+          </m:e>
+          <m:sub>
+            <m:r>
+              <w:rPr>
+                <w:rFonts w:ascii="Cambria Math" w:hAnsi="Cambria Math"/>
+              </w:rPr>
+              <m:t>6</m:t>
+            </m:r>
+          </m:sub>
+        </m:sSub>
+      </m:oMath>
+      <w:r>
+        <w:rPr>
+          <w:rFonts w:hint="eastAsia"/>
+        </w:rPr>
+        <w:t>。</w:t>
+      </w:r>
+    </w:p>
+    <w:p>
+      <w:r>
+        <w:tab/>
+      </w:r>
+      <w:r>
+        <w:rPr>
+          <w:rFonts w:hint="eastAsia"/>
+        </w:rPr>
+        <w:t>等式可以写为：</w:t>
+      </w:r>
+    </w:p>
+    <w:p>
+      <w:pPr>
+        <w:jc w:val="center"/>
+        <w:rPr>
+          <w:i/>
+        </w:rPr>
+      </w:pPr>
+      <m:oMathPara>
+        <m:oMath>
+          <m:r>
+            <w:rPr>
+              <w:rFonts w:ascii="Cambria Math" w:hAnsi="Cambria Math"/>
+            </w:rPr>
+            <m:t>x=</m:t>
+          </m:r>
+          <m:sSub>
+            <m:sSubPr>
+              <m:ctrlPr>
+                <w:rPr>
+                  <w:rFonts w:ascii="Cambria Math" w:hAnsi="Cambria Math"/>
+                  <w:i/>
+                </w:rPr>
+              </m:ctrlPr>
+            </m:sSubPr>
+            <m:e>
+              <m:r>
+                <w:rPr>
+                  <w:rFonts w:ascii="Cambria Math" w:hAnsi="Cambria Math"/>
+                </w:rPr>
+                <m:t>c</m:t>
+              </m:r>
+            </m:e>
+            <m:sub>
+              <m:r>
+                <w:rPr>
+                  <w:rFonts w:ascii="Cambria Math" w:hAnsi="Cambria Math"/>
+                </w:rPr>
+                <m:t>1</m:t>
+              </m:r>
+            </m:sub>
+          </m:sSub>
+          <m:r>
+            <w:rPr>
+              <w:rFonts w:ascii="Cambria Math" w:hAnsi="Cambria Math"/>
+            </w:rPr>
+            <m:t>υ+</m:t>
+          </m:r>
+          <m:sSub>
+            <m:sSubPr>
+              <m:ctrlPr>
+                <w:rPr>
+                  <w:rFonts w:ascii="Cambria Math" w:hAnsi="Cambria Math"/>
+                  <w:i/>
+                </w:rPr>
+              </m:ctrlPr>
+            </m:sSubPr>
+            <m:e>
+              <m:r>
+                <w:rPr>
+                  <w:rFonts w:ascii="Cambria Math" w:hAnsi="Cambria Math"/>
+                </w:rPr>
+                <m:t>c</m:t>
+              </m:r>
+            </m:e>
+            <m:sub>
+              <m:r>
+                <w:rPr>
+                  <w:rFonts w:ascii="Cambria Math" w:hAnsi="Cambria Math"/>
+                </w:rPr>
+                <m:t>2</m:t>
+              </m:r>
+            </m:sub>
+          </m:sSub>
+          <m:r>
+            <w:rPr>
+              <w:rFonts w:ascii="Cambria Math" w:hAnsi="Cambria Math"/>
+            </w:rPr>
+            <m:t>ω+</m:t>
+          </m:r>
+          <m:sSub>
+            <m:sSubPr>
+              <m:ctrlPr>
+                <w:rPr>
+                  <w:rFonts w:ascii="Cambria Math" w:hAnsi="Cambria Math"/>
+                  <w:i/>
+                </w:rPr>
+              </m:ctrlPr>
+            </m:sSubPr>
+            <m:e>
+              <m:r>
+                <w:rPr>
+                  <w:rFonts w:ascii="Cambria Math" w:hAnsi="Cambria Math"/>
+                </w:rPr>
+                <m:t>c</m:t>
+              </m:r>
+            </m:e>
+            <m:sub>
+              <m:r>
+                <w:rPr>
+                  <w:rFonts w:ascii="Cambria Math" w:hAnsi="Cambria Math"/>
+                </w:rPr>
+                <m:t>3</m:t>
+              </m:r>
+            </m:sub>
+          </m:sSub>
+        </m:oMath>
+      </m:oMathPara>
+    </w:p>
+    <w:p>
+      <w:pPr>
+        <w:jc w:val="center"/>
+        <w:rPr>
+          <w:iCs/>
+          <w:vertAlign w:val="subscript"/>
+        </w:rPr>
+      </w:pPr>
+      <m:oMathPara>
+        <m:oMath>
+          <m:r>
+            <w:rPr>
+              <w:rFonts w:ascii="Cambria Math" w:hAnsi="Cambria Math"/>
+              <w:vertAlign w:val="subscript"/>
+            </w:rPr>
+            <m:t>y=</m:t>
+          </m:r>
+          <m:sSub>
+            <m:sSubPr>
+              <m:ctrlPr>
+                <w:rPr>
+                  <w:rFonts w:ascii="Cambria Math" w:hAnsi="Cambria Math"/>
+                  <w:i/>
+                </w:rPr>
+              </m:ctrlPr>
+            </m:sSubPr>
+            <m:e>
+              <m:r>
+                <w:rPr>
+                  <w:rFonts w:ascii="Cambria Math" w:hAnsi="Cambria Math"/>
+                </w:rPr>
+                <m:t>c</m:t>
+              </m:r>
+            </m:e>
+            <m:sub>
+              <m:r>
+                <w:rPr>
+                  <w:rFonts w:ascii="Cambria Math" w:hAnsi="Cambria Math"/>
+                </w:rPr>
+                <m:t>4</m:t>
+              </m:r>
+            </m:sub>
+          </m:sSub>
+          <m:r>
+            <w:rPr>
+              <w:rFonts w:ascii="Cambria Math" w:hAnsi="Cambria Math"/>
+            </w:rPr>
+            <m:t>v+</m:t>
+          </m:r>
+          <m:sSub>
+            <m:sSubPr>
+              <m:ctrlPr>
+                <w:rPr>
+                  <w:rFonts w:ascii="Cambria Math" w:hAnsi="Cambria Math"/>
+                  <w:i/>
+                </w:rPr>
+              </m:ctrlPr>
+            </m:sSubPr>
+            <m:e>
+              <m:r>
+                <w:rPr>
+                  <w:rFonts w:ascii="Cambria Math" w:hAnsi="Cambria Math"/>
+                </w:rPr>
+                <m:t>c</m:t>
+              </m:r>
+            </m:e>
+            <m:sub>
+              <m:r>
+                <w:rPr>
+                  <w:rFonts w:ascii="Cambria Math" w:hAnsi="Cambria Math"/>
+                </w:rPr>
+                <m:t>5</m:t>
+              </m:r>
+            </m:sub>
+          </m:sSub>
+          <m:r>
+            <w:rPr>
+              <w:rFonts w:ascii="Cambria Math" w:hAnsi="Cambria Math"/>
+            </w:rPr>
+            <m:t>ω+</m:t>
+          </m:r>
+          <m:sSub>
+            <m:sSubPr>
+              <m:ctrlPr>
+                <w:rPr>
+                  <w:rFonts w:ascii="Cambria Math" w:hAnsi="Cambria Math"/>
+                  <w:i/>
+                </w:rPr>
+              </m:ctrlPr>
+            </m:sSubPr>
+            <m:e>
+              <m:r>
+                <w:rPr>
+                  <w:rFonts w:ascii="Cambria Math" w:hAnsi="Cambria Math"/>
+                </w:rPr>
+                <m:t>c</m:t>
+              </m:r>
+            </m:e>
+            <m:sub>
+              <m:r>
+                <w:rPr>
+                  <w:rFonts w:ascii="Cambria Math" w:hAnsi="Cambria Math"/>
+                </w:rPr>
+                <m:t>6</m:t>
+              </m:r>
+            </m:sub>
+          </m:sSub>
+        </m:oMath>
+      </m:oMathPara>
     </w:p>
     <w:p>
       <w:pPr>
         <w:ind w:firstLine="420"/>
       </w:pPr>
-      <w:r>
-        <w:rPr>
-          <w:rFonts w:hint="eastAsia"/>
-        </w:rPr>
-        <w:t>答：</w:t>
+    </w:p>
+    <w:p>
+      <w:r>
+        <w:rPr>
+          <w:rFonts w:hint="eastAsia"/>
+        </w:rPr>
+        <w:t>2</w:t>
+      </w:r>
+      <w:r>
+        <w:t>.25</w:t>
+      </w:r>
+      <w:r>
+        <w:rPr>
+          <w:rFonts w:hint="eastAsia"/>
+        </w:rPr>
+        <w:t>证明式（</w:t>
+      </w:r>
+      <w:r>
+        <w:t>2.6-34）和式（2.6-35）中的傅里叶核是可分的和对称的</w:t>
+      </w:r>
+      <w:r>
+        <w:rPr>
+          <w:rFonts w:hint="eastAsia"/>
+        </w:rPr>
+        <w:t>。</w:t>
+      </w:r>
+    </w:p>
+    <w:p>
+      <w:r>
+        <w:rPr>
+          <w:rFonts w:hint="eastAsia"/>
+        </w:rPr>
+        <w:t>答：可分性：</w:t>
+      </w:r>
+    </w:p>
+    <w:p>
+      <w:pPr>
+        <w:jc w:val="center"/>
+      </w:pPr>
+      <m:oMathPara>
+        <m:oMath>
+          <m:r>
+            <w:rPr>
+              <w:rFonts w:ascii="Cambria Math" w:hAnsi="Cambria Math"/>
+            </w:rPr>
+            <m:t>r</m:t>
+          </m:r>
+          <m:d>
+            <m:dPr>
+              <m:ctrlPr>
+                <w:rPr>
+                  <w:rFonts w:ascii="Cambria Math" w:hAnsi="Cambria Math"/>
+                  <w:i/>
+                </w:rPr>
+              </m:ctrlPr>
+            </m:dPr>
+            <m:e>
+              <m:r>
+                <w:rPr>
+                  <w:rFonts w:ascii="Cambria Math" w:hAnsi="Cambria Math"/>
+                </w:rPr>
+                <m:t>x,y,u,v</m:t>
+              </m:r>
+            </m:e>
+          </m:d>
+          <m:r>
+            <w:rPr>
+              <w:rFonts w:ascii="Cambria Math" w:hAnsi="Cambria Math"/>
+            </w:rPr>
+            <m:t>=</m:t>
+          </m:r>
+          <m:sSup>
+            <m:sSupPr>
+              <m:ctrlPr>
+                <w:rPr>
+                  <w:rFonts w:ascii="Cambria Math" w:hAnsi="Cambria Math"/>
+                  <w:i/>
+                </w:rPr>
+              </m:ctrlPr>
+            </m:sSupPr>
+            <m:e>
+              <m:r>
+                <w:rPr>
+                  <w:rFonts w:ascii="Cambria Math" w:hAnsi="Cambria Math"/>
+                </w:rPr>
+                <m:t>e</m:t>
+              </m:r>
+            </m:e>
+            <m:sup>
+              <m:r>
+                <w:rPr>
+                  <w:rFonts w:ascii="Cambria Math" w:hAnsi="Cambria Math"/>
+                </w:rPr>
+                <m:t>-2jπ(</m:t>
+              </m:r>
+              <m:f>
+                <m:fPr>
+                  <m:ctrlPr>
+                    <w:rPr>
+                      <w:rFonts w:ascii="Cambria Math" w:hAnsi="Cambria Math"/>
+                      <w:i/>
+                    </w:rPr>
+                  </m:ctrlPr>
+                </m:fPr>
+                <m:num>
+                  <m:r>
+                    <w:rPr>
+                      <w:rFonts w:ascii="Cambria Math" w:hAnsi="Cambria Math"/>
+                    </w:rPr>
+                    <m:t>ux</m:t>
+                  </m:r>
+                </m:num>
+                <m:den>
+                  <m:r>
+                    <w:rPr>
+                      <w:rFonts w:ascii="Cambria Math" w:hAnsi="Cambria Math"/>
+                    </w:rPr>
+                    <m:t>M</m:t>
+                  </m:r>
+                </m:den>
+              </m:f>
+              <m:r>
+                <w:rPr>
+                  <w:rFonts w:ascii="Cambria Math" w:hAnsi="Cambria Math"/>
+                </w:rPr>
+                <m:t>+</m:t>
+              </m:r>
+              <m:f>
+                <m:fPr>
+                  <m:ctrlPr>
+                    <w:rPr>
+                      <w:rFonts w:ascii="Cambria Math" w:hAnsi="Cambria Math"/>
+                      <w:i/>
+                    </w:rPr>
+                  </m:ctrlPr>
+                </m:fPr>
+                <m:num>
+                  <m:r>
+                    <w:rPr>
+                      <w:rFonts w:ascii="Cambria Math" w:hAnsi="Cambria Math"/>
+                    </w:rPr>
+                    <m:t>vy</m:t>
+                  </m:r>
+                </m:num>
+                <m:den>
+                  <m:r>
+                    <w:rPr>
+                      <w:rFonts w:ascii="Cambria Math" w:hAnsi="Cambria Math"/>
+                    </w:rPr>
+                    <m:t>N</m:t>
+                  </m:r>
+                </m:den>
+              </m:f>
+              <m:r>
+                <w:rPr>
+                  <w:rFonts w:ascii="Cambria Math" w:hAnsi="Cambria Math"/>
+                </w:rPr>
+                <m:t>)</m:t>
+              </m:r>
+            </m:sup>
+          </m:sSup>
+          <m:r>
+            <w:rPr>
+              <w:rFonts w:ascii="Cambria Math" w:hAnsi="Cambria Math"/>
+            </w:rPr>
+            <m:t>=</m:t>
+          </m:r>
+          <m:sSup>
+            <m:sSupPr>
+              <m:ctrlPr>
+                <w:rPr>
+                  <w:rFonts w:ascii="Cambria Math" w:hAnsi="Cambria Math"/>
+                  <w:i/>
+                </w:rPr>
+              </m:ctrlPr>
+            </m:sSupPr>
+            <m:e>
+              <m:r>
+                <w:rPr>
+                  <w:rFonts w:ascii="Cambria Math" w:hAnsi="Cambria Math"/>
+                </w:rPr>
+                <m:t>e</m:t>
+              </m:r>
+            </m:e>
+            <m:sup>
+              <m:f>
+                <m:fPr>
+                  <m:ctrlPr>
+                    <w:rPr>
+                      <w:rFonts w:ascii="Cambria Math" w:hAnsi="Cambria Math"/>
+                      <w:i/>
+                    </w:rPr>
+                  </m:ctrlPr>
+                </m:fPr>
+                <m:num>
+                  <m:r>
+                    <w:rPr>
+                      <w:rFonts w:ascii="Cambria Math" w:hAnsi="Cambria Math"/>
+                    </w:rPr>
+                    <m:t>-2jπux</m:t>
+                  </m:r>
+                </m:num>
+                <m:den>
+                  <m:r>
+                    <w:rPr>
+                      <w:rFonts w:ascii="Cambria Math" w:hAnsi="Cambria Math"/>
+                    </w:rPr>
+                    <m:t>M</m:t>
+                  </m:r>
+                </m:den>
+              </m:f>
+            </m:sup>
+          </m:sSup>
+          <m:sSup>
+            <m:sSupPr>
+              <m:ctrlPr>
+                <w:rPr>
+                  <w:rFonts w:ascii="Cambria Math" w:hAnsi="Cambria Math"/>
+                  <w:i/>
+                </w:rPr>
+              </m:ctrlPr>
+            </m:sSupPr>
+            <m:e>
+              <m:r>
+                <w:rPr>
+                  <w:rFonts w:ascii="Cambria Math" w:hAnsi="Cambria Math"/>
+                </w:rPr>
+                <m:t>e</m:t>
+              </m:r>
+            </m:e>
+            <m:sup>
+              <m:f>
+                <m:fPr>
+                  <m:ctrlPr>
+                    <w:rPr>
+                      <w:rFonts w:ascii="Cambria Math" w:hAnsi="Cambria Math"/>
+                      <w:i/>
+                    </w:rPr>
+                  </m:ctrlPr>
+                </m:fPr>
+                <m:num>
+                  <m:r>
+                    <w:rPr>
+                      <w:rFonts w:ascii="Cambria Math" w:hAnsi="Cambria Math"/>
+                    </w:rPr>
+                    <m:t>-2jπvy</m:t>
+                  </m:r>
+                </m:num>
+                <m:den>
+                  <m:r>
+                    <w:rPr>
+                      <w:rFonts w:ascii="Cambria Math" w:hAnsi="Cambria Math"/>
+                    </w:rPr>
+                    <m:t>N</m:t>
+                  </m:r>
+                </m:den>
+              </m:f>
+            </m:sup>
+          </m:sSup>
+          <m:r>
+            <w:rPr>
+              <w:rFonts w:ascii="Cambria Math" w:hAnsi="Cambria Math"/>
+            </w:rPr>
+            <m:t>=</m:t>
+          </m:r>
+          <m:sSub>
+            <m:sSubPr>
+              <m:ctrlPr>
+                <w:rPr>
+                  <w:rFonts w:ascii="Cambria Math" w:hAnsi="Cambria Math"/>
+                  <w:i/>
+                </w:rPr>
+              </m:ctrlPr>
+            </m:sSubPr>
+            <m:e>
+              <m:r>
+                <w:rPr>
+                  <w:rFonts w:ascii="Cambria Math" w:hAnsi="Cambria Math"/>
+                </w:rPr>
+                <m:t>r</m:t>
+              </m:r>
+            </m:e>
+            <m:sub>
+              <m:r>
+                <w:rPr>
+                  <w:rFonts w:ascii="Cambria Math" w:hAnsi="Cambria Math"/>
+                </w:rPr>
+                <m:t>1</m:t>
+              </m:r>
+            </m:sub>
+          </m:sSub>
+          <m:d>
+            <m:dPr>
+              <m:ctrlPr>
+                <w:rPr>
+                  <w:rFonts w:ascii="Cambria Math" w:hAnsi="Cambria Math"/>
+                  <w:i/>
+                </w:rPr>
+              </m:ctrlPr>
+            </m:dPr>
+            <m:e>
+              <m:r>
+                <w:rPr>
+                  <w:rFonts w:ascii="Cambria Math" w:hAnsi="Cambria Math"/>
+                </w:rPr>
+                <m:t>x,u</m:t>
+              </m:r>
+            </m:e>
+          </m:d>
+          <m:sSub>
+            <m:sSubPr>
+              <m:ctrlPr>
+                <w:rPr>
+                  <w:rFonts w:ascii="Cambria Math" w:hAnsi="Cambria Math"/>
+                  <w:i/>
+                </w:rPr>
+              </m:ctrlPr>
+            </m:sSubPr>
+            <m:e>
+              <m:r>
+                <w:rPr>
+                  <w:rFonts w:ascii="Cambria Math" w:hAnsi="Cambria Math"/>
+                </w:rPr>
+                <m:t>r</m:t>
+              </m:r>
+            </m:e>
+            <m:sub>
+              <m:r>
+                <w:rPr>
+                  <w:rFonts w:ascii="Cambria Math" w:hAnsi="Cambria Math"/>
+                </w:rPr>
+                <m:t>2</m:t>
+              </m:r>
+            </m:sub>
+          </m:sSub>
+          <m:r>
+            <w:rPr>
+              <w:rFonts w:ascii="Cambria Math" w:hAnsi="Cambria Math"/>
+            </w:rPr>
+            <m:t>(y,v)</m:t>
+          </m:r>
+        </m:oMath>
+      </m:oMathPara>
+    </w:p>
+    <w:p>
+      <w:r>
+        <w:tab/>
+      </w:r>
+      <w:r>
+        <w:rPr>
+          <w:rFonts w:hint="eastAsia"/>
+        </w:rPr>
+        <w:t>对称性：</w:t>
+      </w:r>
+    </w:p>
+    <w:p>
+      <w:r>
+        <w:tab/>
+      </w:r>
+      <w:r>
+        <w:tab/>
+      </w:r>
+      <w:r>
+        <w:rPr>
+          <w:rFonts w:hint="eastAsia"/>
+        </w:rPr>
+        <w:t>若把</w:t>
+      </w:r>
+      <m:oMath>
+        <m:sSub>
+          <m:sSubPr>
+            <m:ctrlPr>
+              <w:rPr>
+                <w:rFonts w:ascii="Cambria Math" w:hAnsi="Cambria Math"/>
+                <w:i/>
+              </w:rPr>
+            </m:ctrlPr>
+          </m:sSubPr>
+          <m:e>
+            <m:r>
+              <w:rPr>
+                <w:rFonts w:ascii="Cambria Math" w:hAnsi="Cambria Math"/>
+              </w:rPr>
+              <m:t>r</m:t>
+            </m:r>
+          </m:e>
+          <m:sub>
+            <m:r>
+              <w:rPr>
+                <w:rFonts w:ascii="Cambria Math" w:hAnsi="Cambria Math"/>
+              </w:rPr>
+              <m:t>2</m:t>
+            </m:r>
+          </m:sub>
+        </m:sSub>
+        <m:r>
+          <w:rPr>
+            <w:rFonts w:ascii="Cambria Math" w:hAnsi="Cambria Math"/>
+          </w:rPr>
+          <m:t>(y,v)</m:t>
+        </m:r>
+      </m:oMath>
+      <w:r>
+        <w:rPr>
+          <w:rFonts w:hint="eastAsia"/>
+        </w:rPr>
+        <w:t>中的</w:t>
+      </w:r>
+      <m:oMath>
+        <m:r>
+          <w:rPr>
+            <w:rFonts w:ascii="Cambria Math" w:hAnsi="Cambria Math"/>
+          </w:rPr>
+          <m:t>y</m:t>
+        </m:r>
+      </m:oMath>
+      <w:r>
+        <w:rPr>
+          <w:rFonts w:hint="eastAsia"/>
+        </w:rPr>
+        <w:t>和</w:t>
+      </w:r>
+      <m:oMath>
+        <m:r>
+          <w:rPr>
+            <w:rFonts w:ascii="Cambria Math" w:hAnsi="Cambria Math"/>
+          </w:rPr>
+          <m:t>v</m:t>
+        </m:r>
+      </m:oMath>
+      <w:r>
+        <w:rPr>
+          <w:rFonts w:hint="eastAsia"/>
+        </w:rPr>
+        <w:t>替换成</w:t>
+      </w:r>
+      <m:oMath>
+        <m:r>
+          <w:rPr>
+            <w:rFonts w:ascii="Cambria Math" w:hAnsi="Cambria Math"/>
+          </w:rPr>
+          <m:t>x</m:t>
+        </m:r>
+      </m:oMath>
+      <w:r>
+        <w:rPr>
+          <w:rFonts w:hint="eastAsia"/>
+        </w:rPr>
+        <w:t>和</w:t>
+      </w:r>
+      <m:oMath>
+        <m:r>
+          <w:rPr>
+            <w:rFonts w:ascii="Cambria Math" w:hAnsi="Cambria Math"/>
+          </w:rPr>
+          <m:t>u</m:t>
+        </m:r>
+      </m:oMath>
+      <w:r>
+        <w:rPr>
+          <w:rFonts w:hint="eastAsia"/>
+        </w:rPr>
+        <w:t>则，</w:t>
+      </w:r>
+      <m:oMath>
+        <m:sSub>
+          <m:sSubPr>
+            <m:ctrlPr>
+              <w:rPr>
+                <w:rFonts w:ascii="Cambria Math" w:hAnsi="Cambria Math"/>
+                <w:i/>
+              </w:rPr>
+            </m:ctrlPr>
+          </m:sSubPr>
+          <m:e>
+            <m:r>
+              <w:rPr>
+                <w:rFonts w:ascii="Cambria Math" w:hAnsi="Cambria Math"/>
+              </w:rPr>
+              <m:t>r</m:t>
+            </m:r>
+          </m:e>
+          <m:sub>
+            <m:r>
+              <w:rPr>
+                <w:rFonts w:ascii="Cambria Math" w:hAnsi="Cambria Math"/>
+              </w:rPr>
+              <m:t>1</m:t>
+            </m:r>
+          </m:sub>
+        </m:sSub>
+      </m:oMath>
+      <w:r>
+        <w:rPr>
+          <w:rFonts w:hint="eastAsia"/>
+        </w:rPr>
+        <w:t>和</w:t>
+      </w:r>
+      <m:oMath>
+        <m:sSub>
+          <m:sSubPr>
+            <m:ctrlPr>
+              <w:rPr>
+                <w:rFonts w:ascii="Cambria Math" w:hAnsi="Cambria Math"/>
+                <w:i/>
+              </w:rPr>
+            </m:ctrlPr>
+          </m:sSubPr>
+          <m:e>
+            <m:r>
+              <w:rPr>
+                <w:rFonts w:ascii="Cambria Math" w:hAnsi="Cambria Math"/>
+              </w:rPr>
+              <m:t>r</m:t>
+            </m:r>
+          </m:e>
+          <m:sub>
+            <m:r>
+              <w:rPr>
+                <w:rFonts w:ascii="Cambria Math" w:hAnsi="Cambria Math"/>
+              </w:rPr>
+              <m:t>2</m:t>
+            </m:r>
+          </m:sub>
+        </m:sSub>
+      </m:oMath>
+      <w:r>
+        <w:rPr>
+          <w:rFonts w:hint="eastAsia"/>
+        </w:rPr>
+        <w:t>相等，所有</w:t>
+      </w:r>
+      <m:oMath>
+        <m:sSub>
+          <m:sSubPr>
+            <m:ctrlPr>
+              <w:rPr>
+                <w:rFonts w:ascii="Cambria Math" w:hAnsi="Cambria Math"/>
+                <w:i/>
+              </w:rPr>
+            </m:ctrlPr>
+          </m:sSubPr>
+          <m:e>
+            <m:r>
+              <w:rPr>
+                <w:rFonts w:ascii="Cambria Math" w:hAnsi="Cambria Math"/>
+              </w:rPr>
+              <m:t>r</m:t>
+            </m:r>
+          </m:e>
+          <m:sub>
+            <m:r>
+              <w:rPr>
+                <w:rFonts w:ascii="Cambria Math" w:hAnsi="Cambria Math"/>
+              </w:rPr>
+              <m:t>1</m:t>
+            </m:r>
+          </m:sub>
+        </m:sSub>
+        <m:r>
+          <w:rPr>
+            <w:rFonts w:ascii="Cambria Math" w:hAnsi="Cambria Math"/>
+          </w:rPr>
+          <m:t>=</m:t>
+        </m:r>
+        <m:sSub>
+          <m:sSubPr>
+            <m:ctrlPr>
+              <w:rPr>
+                <w:rFonts w:ascii="Cambria Math" w:hAnsi="Cambria Math"/>
+                <w:i/>
+              </w:rPr>
+            </m:ctrlPr>
+          </m:sSubPr>
+          <m:e>
+            <m:r>
+              <w:rPr>
+                <w:rFonts w:ascii="Cambria Math" w:hAnsi="Cambria Math"/>
+              </w:rPr>
+              <m:t>r</m:t>
+            </m:r>
+          </m:e>
+          <m:sub>
+            <m:r>
+              <w:rPr>
+                <w:rFonts w:ascii="Cambria Math" w:hAnsi="Cambria Math"/>
+              </w:rPr>
+              <m:t>2</m:t>
+            </m:r>
+          </m:sub>
+        </m:sSub>
+      </m:oMath>
+    </w:p>
+    <w:p>
+      <w:r>
+        <w:tab/>
+      </w:r>
+      <w:r>
+        <w:rPr>
+          <w:rFonts w:hint="eastAsia"/>
+        </w:rPr>
+        <w:t>故，傅里叶变换核是可分和对称的。</w:t>
+      </w:r>
+    </w:p>
+    <w:p>
+      <w:pPr>
+        <w:ind w:firstLine="420"/>
+      </w:pPr>
+    </w:p>
+    <w:p>
+      <w:r>
+        <w:rPr>
+          <w:rFonts w:hint="eastAsia"/>
+        </w:rPr>
+        <w:t>2.26</w:t>
+      </w:r>
+      <w:r>
+        <w:t xml:space="preserve"> </w:t>
+      </w:r>
+      <w:r>
+        <w:rPr>
+          <w:rFonts w:hint="eastAsia"/>
+        </w:rPr>
+        <w:t>证明具有可分性、对称性的二维变换</w:t>
+      </w:r>
+      <w:proofErr w:type="gramStart"/>
+      <w:r>
+        <w:rPr>
+          <w:rFonts w:hint="eastAsia"/>
+        </w:rPr>
+        <w:t>核可以</w:t>
+      </w:r>
+      <w:proofErr w:type="gramEnd"/>
+      <w:r>
+        <w:rPr>
+          <w:rFonts w:hint="eastAsia"/>
+        </w:rPr>
+        <w:t>用（</w:t>
+      </w:r>
+      <w:r>
+        <w:t>1）沿输入的行（列）的一维变换来计算；接着（2）用第一步结果的列（行）的一维变换来计算。</w:t>
+      </w:r>
+    </w:p>
+    <w:p>
+      <w:r>
+        <w:rPr>
+          <w:rFonts w:hint="eastAsia"/>
+        </w:rPr>
+        <w:t>答：假设变换结果为</w:t>
+      </w:r>
+      <m:oMath>
+        <m:r>
+          <w:rPr>
+            <w:rFonts w:ascii="Cambria Math" w:hAnsi="Cambria Math"/>
+          </w:rPr>
+          <m:t>T(u,v)</m:t>
+        </m:r>
+      </m:oMath>
+      <w:r>
+        <w:rPr>
+          <w:rFonts w:hint="eastAsia"/>
+        </w:rPr>
+        <w:t>,原</w:t>
+      </w:r>
+      <w:r>
+        <w:rPr>
+          <w:rFonts w:hint="eastAsia"/>
+        </w:rPr>
+        <w:t>函数为</w:t>
+      </w:r>
+      <m:oMath>
+        <m:r>
+          <w:rPr>
+            <w:rFonts w:ascii="Cambria Math" w:hAnsi="Cambria Math"/>
+          </w:rPr>
+          <m:t>f(x,y)</m:t>
+        </m:r>
+      </m:oMath>
+      <w:r>
+        <w:rPr>
+          <w:rFonts w:hint="eastAsia"/>
+        </w:rPr>
+        <w:t>,对于傅里叶变换核</w:t>
+      </w:r>
+    </w:p>
+    <w:p>
+      <w:pPr>
+        <w:jc w:val="center"/>
+      </w:pPr>
+      <m:oMathPara>
+        <m:oMath>
+          <m:r>
+            <w:rPr>
+              <w:rFonts w:ascii="Cambria Math" w:hAnsi="Cambria Math"/>
+            </w:rPr>
+            <m:t>T</m:t>
+          </m:r>
+          <m:d>
+            <m:dPr>
+              <m:ctrlPr>
+                <w:rPr>
+                  <w:rFonts w:ascii="Cambria Math" w:hAnsi="Cambria Math"/>
+                  <w:i/>
+                </w:rPr>
+              </m:ctrlPr>
+            </m:dPr>
+            <m:e>
+              <m:r>
+                <w:rPr>
+                  <w:rFonts w:ascii="Cambria Math" w:hAnsi="Cambria Math"/>
+                </w:rPr>
+                <m:t>u,v</m:t>
+              </m:r>
+            </m:e>
+          </m:d>
+          <m:r>
+            <w:rPr>
+              <w:rFonts w:ascii="Cambria Math" w:hAnsi="Cambria Math"/>
+            </w:rPr>
+            <m:t>=</m:t>
+          </m:r>
+          <m:nary>
+            <m:naryPr>
+              <m:chr m:val="∑"/>
+              <m:limLoc m:val="undOvr"/>
+              <m:ctrlPr>
+                <w:rPr>
+                  <w:rFonts w:ascii="Cambria Math" w:hAnsi="Cambria Math"/>
+                  <w:i/>
+                </w:rPr>
+              </m:ctrlPr>
+            </m:naryPr>
+            <m:sub>
+              <m:r>
+                <w:rPr>
+                  <w:rFonts w:ascii="Cambria Math" w:hAnsi="Cambria Math"/>
+                </w:rPr>
+                <m:t>x=0</m:t>
+              </m:r>
+            </m:sub>
+            <m:sup>
+              <m:r>
+                <w:rPr>
+                  <w:rFonts w:ascii="Cambria Math" w:hAnsi="Cambria Math"/>
+                </w:rPr>
+                <m:t>M-1</m:t>
+              </m:r>
+            </m:sup>
+            <m:e>
+              <m:nary>
+                <m:naryPr>
+                  <m:chr m:val="∑"/>
+                  <m:limLoc m:val="undOvr"/>
+                  <m:ctrlPr>
+                    <w:rPr>
+                      <w:rFonts w:ascii="Cambria Math" w:hAnsi="Cambria Math"/>
+                      <w:i/>
+                    </w:rPr>
+                  </m:ctrlPr>
+                </m:naryPr>
+                <m:sub>
+                  <m:r>
+                    <w:rPr>
+                      <w:rFonts w:ascii="Cambria Math" w:hAnsi="Cambria Math"/>
+                    </w:rPr>
+                    <m:t>y=0</m:t>
+                  </m:r>
+                </m:sub>
+                <m:sup>
+                  <m:r>
+                    <w:rPr>
+                      <w:rFonts w:ascii="Cambria Math" w:hAnsi="Cambria Math"/>
+                    </w:rPr>
+                    <m:t>N-1</m:t>
+                  </m:r>
+                </m:sup>
+                <m:e>
+                  <m:r>
+                    <w:rPr>
+                      <w:rFonts w:ascii="Cambria Math" w:hAnsi="Cambria Math"/>
+                    </w:rPr>
+                    <m:t>f</m:t>
+                  </m:r>
+                  <m:d>
+                    <m:dPr>
+                      <m:ctrlPr>
+                        <w:rPr>
+                          <w:rFonts w:ascii="Cambria Math" w:hAnsi="Cambria Math"/>
+                          <w:i/>
+                        </w:rPr>
+                      </m:ctrlPr>
+                    </m:dPr>
+                    <m:e>
+                      <m:r>
+                        <w:rPr>
+                          <w:rFonts w:ascii="Cambria Math" w:hAnsi="Cambria Math"/>
+                        </w:rPr>
+                        <m:t>x,y</m:t>
+                      </m:r>
+                    </m:e>
+                  </m:d>
+                  <m:sSup>
+                    <m:sSupPr>
+                      <m:ctrlPr>
+                        <w:rPr>
+                          <w:rFonts w:ascii="Cambria Math" w:hAnsi="Cambria Math"/>
+                          <w:i/>
+                        </w:rPr>
+                      </m:ctrlPr>
+                    </m:sSupPr>
+                    <m:e>
+                      <m:r>
+                        <w:rPr>
+                          <w:rFonts w:ascii="Cambria Math" w:hAnsi="Cambria Math"/>
+                        </w:rPr>
+                        <m:t>e</m:t>
+                      </m:r>
+                    </m:e>
+                    <m:sup>
+                      <m:r>
+                        <w:rPr>
+                          <w:rFonts w:ascii="Cambria Math" w:hAnsi="Cambria Math"/>
+                        </w:rPr>
+                        <m:t>-j2π</m:t>
+                      </m:r>
+                      <m:d>
+                        <m:dPr>
+                          <m:ctrlPr>
+                            <w:rPr>
+                              <w:rFonts w:ascii="Cambria Math" w:hAnsi="Cambria Math"/>
+                              <w:i/>
+                            </w:rPr>
+                          </m:ctrlPr>
+                        </m:dPr>
+                        <m:e>
+                          <m:f>
+                            <m:fPr>
+                              <m:ctrlPr>
+                                <w:rPr>
+                                  <w:rFonts w:ascii="Cambria Math" w:hAnsi="Cambria Math"/>
+                                  <w:i/>
+                                </w:rPr>
+                              </m:ctrlPr>
+                            </m:fPr>
+                            <m:num>
+                              <m:r>
+                                <w:rPr>
+                                  <w:rFonts w:ascii="Cambria Math" w:hAnsi="Cambria Math"/>
+                                </w:rPr>
+                                <m:t>ux</m:t>
+                              </m:r>
+                            </m:num>
+                            <m:den>
+                              <m:r>
+                                <w:rPr>
+                                  <w:rFonts w:ascii="Cambria Math" w:hAnsi="Cambria Math"/>
+                                </w:rPr>
+                                <m:t>M</m:t>
+                              </m:r>
+                            </m:den>
+                          </m:f>
+                          <m:r>
+                            <w:rPr>
+                              <w:rFonts w:ascii="Cambria Math" w:hAnsi="Cambria Math"/>
+                            </w:rPr>
+                            <m:t>+</m:t>
+                          </m:r>
+                          <m:f>
+                            <m:fPr>
+                              <m:ctrlPr>
+                                <w:rPr>
+                                  <w:rFonts w:ascii="Cambria Math" w:hAnsi="Cambria Math"/>
+                                  <w:i/>
+                                </w:rPr>
+                              </m:ctrlPr>
+                            </m:fPr>
+                            <m:num>
+                              <m:r>
+                                <w:rPr>
+                                  <w:rFonts w:ascii="Cambria Math" w:hAnsi="Cambria Math"/>
+                                </w:rPr>
+                                <m:t>uy</m:t>
+                              </m:r>
+                            </m:num>
+                            <m:den>
+                              <m:r>
+                                <w:rPr>
+                                  <w:rFonts w:ascii="Cambria Math" w:hAnsi="Cambria Math"/>
+                                </w:rPr>
+                                <m:t>N</m:t>
+                              </m:r>
+                            </m:den>
+                          </m:f>
+                        </m:e>
+                      </m:d>
+                    </m:sup>
+                  </m:sSup>
+                </m:e>
+              </m:nary>
+            </m:e>
+          </m:nary>
+        </m:oMath>
+      </m:oMathPara>
+    </w:p>
+    <w:p/>
+    <w:p>
+      <w:pPr>
+        <w:ind w:firstLineChars="100" w:firstLine="210"/>
+      </w:pPr>
+      <m:oMathPara>
+        <m:oMathParaPr>
+          <m:jc m:val="center"/>
+        </m:oMathParaPr>
+        <m:oMath>
+          <m:r>
+            <w:rPr>
+              <w:rFonts w:ascii="Cambria Math" w:hAnsi="Cambria Math"/>
+            </w:rPr>
+            <m:t xml:space="preserve">                 =</m:t>
+          </m:r>
+          <m:nary>
+            <m:naryPr>
+              <m:chr m:val="∑"/>
+              <m:limLoc m:val="undOvr"/>
+              <m:ctrlPr>
+                <w:rPr>
+                  <w:rFonts w:ascii="Cambria Math" w:hAnsi="Cambria Math"/>
+                  <w:i/>
+                </w:rPr>
+              </m:ctrlPr>
+            </m:naryPr>
+            <m:sub>
+              <m:r>
+                <w:rPr>
+                  <w:rFonts w:ascii="Cambria Math" w:hAnsi="Cambria Math"/>
+                </w:rPr>
+                <m:t>x=0</m:t>
+              </m:r>
+            </m:sub>
+            <m:sup>
+              <m:r>
+                <w:rPr>
+                  <w:rFonts w:ascii="Cambria Math" w:hAnsi="Cambria Math"/>
+                </w:rPr>
+                <m:t>M-1</m:t>
+              </m:r>
+            </m:sup>
+            <m:e>
+              <m:sSup>
+                <m:sSupPr>
+                  <m:ctrlPr>
+                    <w:rPr>
+                      <w:rFonts w:ascii="Cambria Math" w:hAnsi="Cambria Math"/>
+                      <w:i/>
+                    </w:rPr>
+                  </m:ctrlPr>
+                </m:sSupPr>
+                <m:e>
+                  <m:r>
+                    <w:rPr>
+                      <w:rFonts w:ascii="Cambria Math" w:hAnsi="Cambria Math"/>
+                    </w:rPr>
+                    <m:t>e</m:t>
+                  </m:r>
+                </m:e>
+                <m:sup>
+                  <m:f>
+                    <m:fPr>
+                      <m:ctrlPr>
+                        <w:rPr>
+                          <w:rFonts w:ascii="Cambria Math" w:hAnsi="Cambria Math"/>
+                          <w:i/>
+                        </w:rPr>
+                      </m:ctrlPr>
+                    </m:fPr>
+                    <m:num>
+                      <m:r>
+                        <w:rPr>
+                          <w:rFonts w:ascii="Cambria Math" w:hAnsi="Cambria Math"/>
+                        </w:rPr>
+                        <m:t>-j2πux</m:t>
+                      </m:r>
+                    </m:num>
+                    <m:den>
+                      <m:r>
+                        <w:rPr>
+                          <w:rFonts w:ascii="Cambria Math" w:hAnsi="Cambria Math"/>
+                        </w:rPr>
+                        <m:t>M</m:t>
+                      </m:r>
+                    </m:den>
+                  </m:f>
+                </m:sup>
+              </m:sSup>
+            </m:e>
+          </m:nary>
+          <m:nary>
+            <m:naryPr>
+              <m:chr m:val="∑"/>
+              <m:limLoc m:val="undOvr"/>
+              <m:ctrlPr>
+                <w:rPr>
+                  <w:rFonts w:ascii="Cambria Math" w:hAnsi="Cambria Math"/>
+                  <w:i/>
+                </w:rPr>
+              </m:ctrlPr>
+            </m:naryPr>
+            <m:sub>
+              <m:r>
+                <w:rPr>
+                  <w:rFonts w:ascii="Cambria Math" w:hAnsi="Cambria Math"/>
+                </w:rPr>
+                <m:t>y=0</m:t>
+              </m:r>
+            </m:sub>
+            <m:sup>
+              <m:r>
+                <w:rPr>
+                  <w:rFonts w:ascii="Cambria Math" w:hAnsi="Cambria Math"/>
+                </w:rPr>
+                <m:t>N-1</m:t>
+              </m:r>
+            </m:sup>
+            <m:e>
+              <m:r>
+                <w:rPr>
+                  <w:rFonts w:ascii="Cambria Math" w:hAnsi="Cambria Math"/>
+                </w:rPr>
+                <m:t>f</m:t>
+              </m:r>
+              <m:d>
+                <m:dPr>
+                  <m:ctrlPr>
+                    <w:rPr>
+                      <w:rFonts w:ascii="Cambria Math" w:hAnsi="Cambria Math"/>
+                      <w:i/>
+                    </w:rPr>
+                  </m:ctrlPr>
+                </m:dPr>
+                <m:e>
+                  <m:r>
+                    <w:rPr>
+                      <w:rFonts w:ascii="Cambria Math" w:hAnsi="Cambria Math"/>
+                    </w:rPr>
+                    <m:t>x,y</m:t>
+                  </m:r>
+                </m:e>
+              </m:d>
+              <m:sSup>
+                <m:sSupPr>
+                  <m:ctrlPr>
+                    <w:rPr>
+                      <w:rFonts w:ascii="Cambria Math" w:hAnsi="Cambria Math"/>
+                      <w:i/>
+                    </w:rPr>
+                  </m:ctrlPr>
+                </m:sSupPr>
+                <m:e>
+                  <m:r>
+                    <w:rPr>
+                      <w:rFonts w:ascii="Cambria Math" w:hAnsi="Cambria Math"/>
+                    </w:rPr>
+                    <m:t>e</m:t>
+                  </m:r>
+                </m:e>
+                <m:sup>
+                  <m:f>
+                    <m:fPr>
+                      <m:ctrlPr>
+                        <w:rPr>
+                          <w:rFonts w:ascii="Cambria Math" w:hAnsi="Cambria Math"/>
+                          <w:i/>
+                        </w:rPr>
+                      </m:ctrlPr>
+                    </m:fPr>
+                    <m:num>
+                      <m:r>
+                        <w:rPr>
+                          <w:rFonts w:ascii="Cambria Math" w:hAnsi="Cambria Math"/>
+                        </w:rPr>
+                        <m:t>-j2πvy</m:t>
+                      </m:r>
+                    </m:num>
+                    <m:den>
+                      <m:r>
+                        <w:rPr>
+                          <w:rFonts w:ascii="Cambria Math" w:hAnsi="Cambria Math"/>
+                        </w:rPr>
+                        <m:t>N</m:t>
+                      </m:r>
+                    </m:den>
+                  </m:f>
+                </m:sup>
+              </m:sSup>
+            </m:e>
+          </m:nary>
+        </m:oMath>
+      </m:oMathPara>
+    </w:p>
+    <w:p>
+      <w:pPr>
+        <w:ind w:firstLineChars="100" w:firstLine="210"/>
+      </w:pPr>
+      <m:oMathPara>
+        <m:oMathParaPr>
+          <m:jc m:val="center"/>
+        </m:oMathParaPr>
+        <m:oMath>
+          <m:r>
+            <w:rPr>
+              <w:rFonts w:ascii="Cambria Math" w:hAnsi="Cambria Math"/>
+            </w:rPr>
+            <m:t>=</m:t>
+          </m:r>
+          <m:nary>
+            <m:naryPr>
+              <m:chr m:val="∑"/>
+              <m:limLoc m:val="undOvr"/>
+              <m:ctrlPr>
+                <w:rPr>
+                  <w:rFonts w:ascii="Cambria Math" w:hAnsi="Cambria Math"/>
+                  <w:i/>
+                </w:rPr>
+              </m:ctrlPr>
+            </m:naryPr>
+            <m:sub>
+              <m:r>
+                <w:rPr>
+                  <w:rFonts w:ascii="Cambria Math" w:hAnsi="Cambria Math"/>
+                </w:rPr>
+                <m:t>x=0</m:t>
+              </m:r>
+            </m:sub>
+            <m:sup>
+              <m:r>
+                <w:rPr>
+                  <w:rFonts w:ascii="Cambria Math" w:hAnsi="Cambria Math"/>
+                </w:rPr>
+                <m:t>M-1</m:t>
+              </m:r>
+            </m:sup>
+            <m:e>
+              <m:r>
+                <w:rPr>
+                  <w:rFonts w:ascii="Cambria Math" w:hAnsi="Cambria Math"/>
+                </w:rPr>
+                <m:t>T(x,v)</m:t>
+              </m:r>
+              <m:sSup>
+                <m:sSupPr>
+                  <m:ctrlPr>
+                    <w:rPr>
+                      <w:rFonts w:ascii="Cambria Math" w:hAnsi="Cambria Math"/>
+                      <w:i/>
+                    </w:rPr>
+                  </m:ctrlPr>
+                </m:sSupPr>
+                <m:e>
+                  <m:r>
+                    <w:rPr>
+                      <w:rFonts w:ascii="Cambria Math" w:hAnsi="Cambria Math"/>
+                    </w:rPr>
+                    <m:t>e</m:t>
+                  </m:r>
+                </m:e>
+                <m:sup>
+                  <m:f>
+                    <m:fPr>
+                      <m:ctrlPr>
+                        <w:rPr>
+                          <w:rFonts w:ascii="Cambria Math" w:hAnsi="Cambria Math"/>
+                          <w:i/>
+                        </w:rPr>
+                      </m:ctrlPr>
+                    </m:fPr>
+                    <m:num>
+                      <m:r>
+                        <w:rPr>
+                          <w:rFonts w:ascii="Cambria Math" w:hAnsi="Cambria Math"/>
+                        </w:rPr>
+                        <m:t>-j2πux</m:t>
+                      </m:r>
+                    </m:num>
+                    <m:den>
+                      <m:r>
+                        <w:rPr>
+                          <w:rFonts w:ascii="Cambria Math" w:hAnsi="Cambria Math"/>
+                        </w:rPr>
+                        <m:t>M</m:t>
+                      </m:r>
+                    </m:den>
+                  </m:f>
+                </m:sup>
+              </m:sSup>
+            </m:e>
+          </m:nary>
+        </m:oMath>
+      </m:oMathPara>
+    </w:p>
+    <w:p>
+      <w:r>
+        <w:tab/>
+      </w:r>
+      <w:r>
+        <w:rPr>
+          <w:rFonts w:hint="eastAsia"/>
+        </w:rPr>
+        <w:t>其中</w:t>
+      </w:r>
+      <m:oMath>
+        <m:r>
+          <w:rPr>
+            <w:rFonts w:ascii="Cambria Math" w:hAnsi="Cambria Math"/>
+          </w:rPr>
+          <m:t>T</m:t>
+        </m:r>
+        <m:d>
+          <m:dPr>
+            <m:ctrlPr>
+              <w:rPr>
+                <w:rFonts w:ascii="Cambria Math" w:hAnsi="Cambria Math"/>
+                <w:i/>
+              </w:rPr>
+            </m:ctrlPr>
+          </m:dPr>
+          <m:e>
+            <m:r>
+              <w:rPr>
+                <w:rFonts w:ascii="Cambria Math" w:hAnsi="Cambria Math"/>
+              </w:rPr>
+              <m:t>x,v</m:t>
+            </m:r>
+          </m:e>
+        </m:d>
+        <m:r>
+          <w:rPr>
+            <w:rFonts w:ascii="Cambria Math" w:hAnsi="Cambria Math"/>
+          </w:rPr>
+          <m:t>=</m:t>
+        </m:r>
+        <m:nary>
+          <m:naryPr>
+            <m:chr m:val="∑"/>
+            <m:limLoc m:val="undOvr"/>
+            <m:ctrlPr>
+              <w:rPr>
+                <w:rFonts w:ascii="Cambria Math" w:hAnsi="Cambria Math"/>
+                <w:i/>
+              </w:rPr>
+            </m:ctrlPr>
+          </m:naryPr>
+          <m:sub>
+            <m:r>
+              <w:rPr>
+                <w:rFonts w:ascii="Cambria Math" w:hAnsi="Cambria Math"/>
+              </w:rPr>
+              <m:t>y=0</m:t>
+            </m:r>
+          </m:sub>
+          <m:sup>
+            <m:r>
+              <w:rPr>
+                <w:rFonts w:ascii="Cambria Math" w:hAnsi="Cambria Math"/>
+              </w:rPr>
+              <m:t>N-1</m:t>
+            </m:r>
+          </m:sup>
+          <m:e>
+            <m:sSup>
+              <m:sSupPr>
+                <m:ctrlPr>
+                  <w:rPr>
+                    <w:rFonts w:ascii="Cambria Math" w:hAnsi="Cambria Math"/>
+                    <w:i/>
+                  </w:rPr>
+                </m:ctrlPr>
+              </m:sSupPr>
+              <m:e>
+                <m:r>
+                  <w:rPr>
+                    <w:rFonts w:ascii="Cambria Math" w:hAnsi="Cambria Math"/>
+                  </w:rPr>
+                  <m:t>e</m:t>
+                </m:r>
+              </m:e>
+              <m:sup>
+                <m:f>
+                  <m:fPr>
+                    <m:ctrlPr>
+                      <w:rPr>
+                        <w:rFonts w:ascii="Cambria Math" w:hAnsi="Cambria Math"/>
+                        <w:i/>
+                      </w:rPr>
+                    </m:ctrlPr>
+                  </m:fPr>
+                  <m:num>
+                    <m:r>
+                      <w:rPr>
+                        <w:rFonts w:ascii="Cambria Math" w:hAnsi="Cambria Math"/>
+                      </w:rPr>
+                      <m:t>-j2πy</m:t>
+                    </m:r>
+                  </m:num>
+                  <m:den>
+                    <m:r>
+                      <w:rPr>
+                        <w:rFonts w:ascii="Cambria Math" w:hAnsi="Cambria Math"/>
+                      </w:rPr>
+                      <m:t>N</m:t>
+                    </m:r>
+                  </m:den>
+                </m:f>
+              </m:sup>
+            </m:sSup>
+          </m:e>
+        </m:nary>
+      </m:oMath>
+    </w:p>
+    <w:p>
+      <w:r>
+        <w:rPr>
+          <w:rFonts w:hint="eastAsia"/>
+        </w:rPr>
+        <w:lastRenderedPageBreak/>
+        <w:t>首先固定</w:t>
+      </w:r>
+      <m:oMath>
+        <m:r>
+          <w:rPr>
+            <w:rFonts w:ascii="Cambria Math" w:hAnsi="Cambria Math"/>
+          </w:rPr>
+          <m:t>x</m:t>
+        </m:r>
+      </m:oMath>
+      <w:r>
+        <w:rPr>
+          <w:rFonts w:hint="eastAsia"/>
+        </w:rPr>
+        <w:t>只改变</w:t>
+      </w:r>
+      <m:oMath>
+        <m:r>
+          <w:rPr>
+            <w:rFonts w:ascii="Cambria Math" w:hAnsi="Cambria Math"/>
+          </w:rPr>
+          <m:t>y</m:t>
+        </m:r>
+      </m:oMath>
+      <w:r>
+        <w:rPr>
+          <w:rFonts w:hint="eastAsia"/>
+        </w:rPr>
+        <w:t>，表示先计算各行的变换，然后再用计算的结果进行一</w:t>
+      </w:r>
+      <w:r>
+        <w:rPr>
+          <w:rFonts w:hint="eastAsia"/>
+        </w:rPr>
+        <w:t>维的变换。</w:t>
+      </w:r>
+    </w:p>
+    <w:p>
+      <w:pPr>
+        <w:ind w:firstLine="420"/>
+      </w:pPr>
+    </w:p>
+    <w:p>
+      <w:r>
+        <w:rPr>
+          <w:rFonts w:hint="eastAsia"/>
+        </w:rPr>
+        <w:t>2.27</w:t>
+      </w:r>
+      <w:r>
+        <w:t xml:space="preserve"> </w:t>
+      </w:r>
+      <w:r>
+        <w:rPr>
+          <w:rFonts w:hint="eastAsia"/>
+        </w:rPr>
+        <w:t>一</w:t>
+      </w:r>
+      <w:r>
+        <w:rPr>
+          <w:rFonts w:hint="eastAsia"/>
+        </w:rPr>
+        <w:t>家工厂生产半透明的微型聚合物方形产品。要求进行</w:t>
+      </w:r>
+      <w:r>
+        <w:t>100%视觉检测来严格控制质量，工厂管理者发现人工检测越来越昂贵，于是检测改为半自动方式。在每个检测位置，机械装置把聚合物方形产品放在一盏灯的上方，灯位于光学系统的下方，该光学系统产生方形产品的放大图像，图像完全落在大小为80mm×80mm的观察屏上。缺陷以暗的斑点的形式出现，检测者的工作是观察屏幕。如果在屏幕上一个样品中出现了多个直径大于或等于0</w:t>
+      </w:r>
+      <w:r>
+        <w:rPr>
+          <w:rFonts w:hint="eastAsia"/>
+        </w:rPr>
+        <w:t>.</w:t>
+      </w:r>
+      <w:r>
+        <w:t>8mm的黑色斑点，则丢弃该样品。</w:t>
+      </w:r>
+      <w:r>
+        <w:rPr>
+          <w:rFonts w:hint="eastAsia"/>
+        </w:rPr>
+        <w:t>管理者相信，如果能找到一种全自动的处理方法，利润将提高</w:t>
+      </w:r>
+      <w:r>
+        <w:t>50%。她还相信项目的成功会是她升迁为法人的阶梯。经过大量调研之后，管理者确定了解决这一问题的方法，即用CCD电视摄像机去观察每个检测屏幕，并把摄像机的输出送到能够检测斑点的图像处理系统中，测量它们的直径，并触发以前由检测员操作的接收和丢弃按钮。她可以找到一个系统，只要最小的缺陷在数字图像中至少为2×2像素的区域发生，就可以完成该工作。假设管理者</w:t>
+      </w:r>
+      <w:proofErr w:type="gramStart"/>
+      <w:r>
+        <w:t>聘任您</w:t>
+      </w:r>
+      <w:proofErr w:type="gramEnd"/>
+      <w:r>
+        <w:t>来帮助她确定摄像机和镜头系统的参数，但要求您使用现有的元件。对于镜头，假设该约束条件意味着任何25mm、35mm直至200mm焦距的整数</w:t>
+      </w:r>
+      <w:proofErr w:type="gramStart"/>
+      <w:r>
+        <w:t>倍</w:t>
+      </w:r>
+      <w:proofErr w:type="gramEnd"/>
+      <w:r>
+        <w:t>。对于摄像机，这意味着分辨率为512×512像素、1024×1024像素或2048×2048像素。这些摄像机中的各个成像元素是大小为8μmx8μm的方形，成像元素间的间距2μm。对于该应用，摄像机要远贵于镜头，因此该问题应以选择镜头为基础，尽可能使用最低分辨率的摄像机来解决。作为一名顾问，请您提供一份书面建议，对您的结论给出合理且详细的分析。使用习题2</w:t>
+      </w:r>
+      <w:r>
+        <w:t>.</w:t>
+      </w:r>
+      <w:r>
+        <w:t>5中建议的相同成像几何。</w:t>
       </w:r>
       <w:bookmarkStart w:id="0" w:name="_GoBack"/>
       <w:bookmarkEnd w:id="0"/>
     </w:p>
     <w:p>
+      <w:r>
+        <w:rPr>
+          <w:rFonts w:hint="eastAsia"/>
+        </w:rPr>
+        <w:t>答：</w:t>
+      </w:r>
+    </w:p>
+    <w:p>
+      <w:r>
+        <w:rPr>
+          <w:rFonts w:hint="eastAsia"/>
+          <w:noProof/>
+        </w:rPr>
+        <w:drawing>
+          <wp:inline distT="0" distB="0" distL="0" distR="0" wp14:anchorId="395A14BA" wp14:editId="78DE56AF">
+            <wp:extent cx="4324954" cy="4267796"/>
+            <wp:effectExtent l="0" t="0" r="0" b="0"/>
+            <wp:docPr id="13" name="图片 13"/>
+            <wp:cNvGraphicFramePr>
+              <a:graphicFrameLocks xmlns:a="http://schemas.openxmlformats.org/drawingml/2006/main" noChangeAspect="1"/>
+            </wp:cNvGraphicFramePr>
+            <a:graphic xmlns:a="http://schemas.openxmlformats.org/drawingml/2006/main">
+              <a:graphicData uri="http://schemas.openxmlformats.org/drawingml/2006/picture">
+                <pic:pic xmlns:pic="http://schemas.openxmlformats.org/drawingml/2006/picture">
+                  <pic:nvPicPr>
+                    <pic:cNvPr id="13" name="截图_20200109070107.png"/>
+                    <pic:cNvPicPr/>
+                  </pic:nvPicPr>
+                  <pic:blipFill>
+                    <a:blip r:embed="rId19">
+                      <a:extLst>
+                        <a:ext uri="{28A0092B-C50C-407E-A947-70E740481C1C}">
+                          <a14:useLocalDpi xmlns:a14="http://schemas.microsoft.com/office/drawing/2010/main" val="0"/>
+                        </a:ext>
+                      </a:extLst>
+                    </a:blip>
+                    <a:stretch>
+                      <a:fillRect/>
+                    </a:stretch>
+                  </pic:blipFill>
+                  <pic:spPr>
+                    <a:xfrm>
+                      <a:off x="0" y="0"/>
+                      <a:ext cx="4324954" cy="4267796"/>
+                    </a:xfrm>
+                    <a:prstGeom prst="rect">
+                      <a:avLst/>
+                    </a:prstGeom>
+                  </pic:spPr>
+                </pic:pic>
+              </a:graphicData>
+            </a:graphic>
+          </wp:inline>
+        </w:drawing>
+      </w:r>
+    </w:p>
+    <w:p>
       <w:pPr>
-        <w:ind w:firstLine="420"/>
         <w:rPr>
           <w:rFonts w:hint="eastAsia"/>
         </w:rPr>
       </w:pPr>
-    </w:p>
-    <w:p>
-      <w:pPr>
-        <w:ind w:firstLine="420"/>
-        <w:rPr>
-          <w:rFonts w:hint="eastAsia"/>
-        </w:rPr>
-      </w:pPr>
-      <w:r>
-        <w:rPr>
-          <w:rFonts w:hint="eastAsia"/>
-        </w:rPr>
-        <w:t>2</w:t>
-      </w:r>
-      <w:r>
-        <w:t>.25</w:t>
-      </w:r>
-      <w:r>
-        <w:rPr>
-          <w:rFonts w:hint="eastAsia"/>
-        </w:rPr>
-        <w:t>证明式（</w:t>
-      </w:r>
-      <w:r>
-        <w:t>2</w:t>
-      </w:r>
-      <w:r>
-        <w:t>.</w:t>
-      </w:r>
-      <w:r>
-        <w:t>6-34）和式（2</w:t>
-      </w:r>
-      <w:r>
-        <w:t>.</w:t>
-      </w:r>
-      <w:r>
-        <w:t>6</w:t>
-      </w:r>
-      <w:r>
-        <w:t>-</w:t>
-      </w:r>
-      <w:r>
-        <w:t>35）中的傅里叶核是可分的和对称的</w:t>
+      <w:r>
+        <w:rPr>
+          <w:rFonts w:hint="eastAsia"/>
+        </w:rPr>
+        <w:t>假设</w:t>
+      </w:r>
+      <w:proofErr w:type="gramStart"/>
+      <w:r>
+        <w:rPr>
+          <w:rFonts w:hint="eastAsia"/>
+        </w:rPr>
+        <w:t>观察屏到</w:t>
+      </w:r>
+      <w:proofErr w:type="gramEnd"/>
+      <w:r>
+        <w:rPr>
+          <w:rFonts w:hint="eastAsia"/>
+        </w:rPr>
+        <w:t>CCD感光元件的距离为：</w:t>
+      </w:r>
+      <m:oMath>
+        <m:r>
+          <w:rPr>
+            <w:rFonts w:ascii="Cambria Math" w:hAnsi="Cambria Math"/>
+          </w:rPr>
+          <m:t>z</m:t>
+        </m:r>
+      </m:oMath>
+      <w:r>
+        <w:rPr>
+          <w:rFonts w:hint="eastAsia"/>
+        </w:rPr>
+        <w:t>。焦距为</w:t>
+      </w:r>
+      <m:oMath>
+        <m:r>
+          <w:rPr>
+            <w:rFonts w:ascii="Cambria Math" w:hAnsi="Cambria Math"/>
+          </w:rPr>
+          <m:t>λ</m:t>
+        </m:r>
+      </m:oMath>
+      <w:r>
+        <w:rPr>
+          <w:rFonts w:hint="eastAsia"/>
+        </w:rPr>
+        <w:t>。由</w:t>
+      </w:r>
+      <w:r>
+        <w:t>(b)</w:t>
+      </w:r>
+      <w:r>
+        <w:rPr>
+          <w:rFonts w:hint="eastAsia"/>
+        </w:rPr>
+        <w:t>图可知</w:t>
       </w:r>
     </w:p>
     <w:sectPr>
@@ -8492,6 +10358,44 @@
     </w:sectPr>
   </w:body>
 </w:document>
+</file>
+
+<file path=word/endnotes.xml><?xml version="1.0" encoding="utf-8"?>
+<w:endnotes xmlns:wpc="http://schemas.microsoft.com/office/word/2010/wordprocessingCanvas" xmlns:cx="http://schemas.microsoft.com/office/drawing/2014/chartex" xmlns:cx1="http://schemas.microsoft.com/office/drawing/2015/9/8/chartex" xmlns:cx2="http://schemas.microsoft.com/office/drawing/2015/10/21/chartex" xmlns:cx3="http://schemas.microsoft.com/office/drawing/2016/5/9/chartex" xmlns:cx4="http://schemas.microsoft.com/office/drawing/2016/5/10/chartex" xmlns:cx5="http://schemas.microsoft.com/office/drawing/2016/5/11/chartex" xmlns:cx6="http://schemas.microsoft.com/office/drawing/2016/5/12/chartex" xmlns:cx7="http://schemas.microsoft.com/office/drawing/2016/5/13/chartex" xmlns:cx8="http://schemas.microsoft.com/office/drawing/2016/5/14/chartex" xmlns:mc="http://schemas.openxmlformats.org/markup-compatibility/2006" xmlns:aink="http://schemas.microsoft.com/office/drawing/2016/ink" xmlns:am3d="http://schemas.microsoft.com/office/drawing/2017/model3d" xmlns:o="urn:schemas-microsoft-com:office:office" xmlns:r="http://schemas.openxmlformats.org/officeDocument/2006/relationships" xmlns:m="http://schemas.openxmlformats.org/officeDocument/2006/math" xmlns:v="urn:schemas-microsoft-com:vml" xmlns:wp14="http://schemas.microsoft.com/office/word/2010/wordprocessingDrawing" xmlns:wp="http://schemas.openxmlformats.org/drawingml/2006/wordprocessingDrawing" xmlns:w10="urn:schemas-microsoft-com:office:word" xmlns:w="http://schemas.openxmlformats.org/wordprocessingml/2006/main" xmlns:w14="http://schemas.microsoft.com/office/word/2010/wordml" xmlns:w15="http://schemas.microsoft.com/office/word/2012/wordml" xmlns:w16cid="http://schemas.microsoft.com/office/word/2016/wordml/cid" xmlns:w16se="http://schemas.microsoft.com/office/word/2015/wordml/symex" xmlns:wpg="http://schemas.microsoft.com/office/word/2010/wordprocessingGroup" xmlns:wpi="http://schemas.microsoft.com/office/word/2010/wordprocessingInk" xmlns:wne="http://schemas.microsoft.com/office/word/2006/wordml" xmlns:wps="http://schemas.microsoft.com/office/word/2010/wordprocessingShape" mc:Ignorable="w14 w15 w16se w16cid wp14">
+  <w:endnote w:type="separator" w:id="-1">
+    <w:p>
+      <w:r>
+        <w:separator/>
+      </w:r>
+    </w:p>
+  </w:endnote>
+  <w:endnote w:type="continuationSeparator" w:id="0">
+    <w:p>
+      <w:r>
+        <w:continuationSeparator/>
+      </w:r>
+    </w:p>
+  </w:endnote>
+</w:endnotes>
+</file>
+
+<file path=word/footnotes.xml><?xml version="1.0" encoding="utf-8"?>
+<w:footnotes xmlns:wpc="http://schemas.microsoft.com/office/word/2010/wordprocessingCanvas" xmlns:cx="http://schemas.microsoft.com/office/drawing/2014/chartex" xmlns:cx1="http://schemas.microsoft.com/office/drawing/2015/9/8/chartex" xmlns:cx2="http://schemas.microsoft.com/office/drawing/2015/10/21/chartex" xmlns:cx3="http://schemas.microsoft.com/office/drawing/2016/5/9/chartex" xmlns:cx4="http://schemas.microsoft.com/office/drawing/2016/5/10/chartex" xmlns:cx5="http://schemas.microsoft.com/office/drawing/2016/5/11/chartex" xmlns:cx6="http://schemas.microsoft.com/office/drawing/2016/5/12/chartex" xmlns:cx7="http://schemas.microsoft.com/office/drawing/2016/5/13/chartex" xmlns:cx8="http://schemas.microsoft.com/office/drawing/2016/5/14/chartex" xmlns:mc="http://schemas.openxmlformats.org/markup-compatibility/2006" xmlns:aink="http://schemas.microsoft.com/office/drawing/2016/ink" xmlns:am3d="http://schemas.microsoft.com/office/drawing/2017/model3d" xmlns:o="urn:schemas-microsoft-com:office:office" xmlns:r="http://schemas.openxmlformats.org/officeDocument/2006/relationships" xmlns:m="http://schemas.openxmlformats.org/officeDocument/2006/math" xmlns:v="urn:schemas-microsoft-com:vml" xmlns:wp14="http://schemas.microsoft.com/office/word/2010/wordprocessingDrawing" xmlns:wp="http://schemas.openxmlformats.org/drawingml/2006/wordprocessingDrawing" xmlns:w10="urn:schemas-microsoft-com:office:word" xmlns:w="http://schemas.openxmlformats.org/wordprocessingml/2006/main" xmlns:w14="http://schemas.microsoft.com/office/word/2010/wordml" xmlns:w15="http://schemas.microsoft.com/office/word/2012/wordml" xmlns:w16cid="http://schemas.microsoft.com/office/word/2016/wordml/cid" xmlns:w16se="http://schemas.microsoft.com/office/word/2015/wordml/symex" xmlns:wpg="http://schemas.microsoft.com/office/word/2010/wordprocessingGroup" xmlns:wpi="http://schemas.microsoft.com/office/word/2010/wordprocessingInk" xmlns:wne="http://schemas.microsoft.com/office/word/2006/wordml" xmlns:wps="http://schemas.microsoft.com/office/word/2010/wordprocessingShape" mc:Ignorable="w14 w15 w16se w16cid wp14">
+  <w:footnote w:type="separator" w:id="-1">
+    <w:p>
+      <w:r>
+        <w:separator/>
+      </w:r>
+    </w:p>
+  </w:footnote>
+  <w:footnote w:type="continuationSeparator" w:id="0">
+    <w:p>
+      <w:r>
+        <w:continuationSeparator/>
+      </w:r>
+    </w:p>
+  </w:footnote>
+</w:footnotes>
 </file>
 
 <file path=word/numbering.xml><?xml version="1.0" encoding="utf-8"?>
@@ -8629,7 +10533,7 @@
     </w:rPrDefault>
     <w:pPrDefault/>
   </w:docDefaults>
-  <w:latentStyles w:defLockedState="0" w:defUIPriority="99" w:defSemiHidden="0" w:defUnhideWhenUsed="0" w:defQFormat="0" w:count="375">
+  <w:latentStyles w:defLockedState="0" w:defUIPriority="99" w:defSemiHidden="0" w:defUnhideWhenUsed="0" w:defQFormat="0" w:count="376">
     <w:lsdException w:name="Normal" w:uiPriority="0" w:qFormat="1"/>
     <w:lsdException w:name="heading 1" w:uiPriority="9" w:qFormat="1"/>
     <w:lsdException w:name="heading 2" w:semiHidden="1" w:uiPriority="9" w:unhideWhenUsed="1" w:qFormat="1"/>
@@ -9005,6 +10909,7 @@
     <w:lsdException w:name="Smart Hyperlink" w:semiHidden="1" w:unhideWhenUsed="1"/>
     <w:lsdException w:name="Hashtag" w:semiHidden="1" w:unhideWhenUsed="1"/>
     <w:lsdException w:name="Unresolved Mention" w:semiHidden="1" w:unhideWhenUsed="1"/>
+    <w:lsdException w:name="Smart Link" w:semiHidden="1" w:unhideWhenUsed="1"/>
   </w:latentStyles>
   <w:style w:type="paragraph" w:default="1" w:styleId="a">
     <w:name w:val="Normal"/>
@@ -9060,6 +10965,71 @@
     <w:pPr>
       <w:ind w:firstLineChars="200" w:firstLine="420"/>
     </w:pPr>
+  </w:style>
+  <w:style w:type="paragraph" w:styleId="a5">
+    <w:name w:val="header"/>
+    <w:basedOn w:val="a"/>
+    <w:link w:val="a6"/>
+    <w:uiPriority w:val="99"/>
+    <w:unhideWhenUsed/>
+    <w:rsid w:val="00FB2A43"/>
+    <w:pPr>
+      <w:pBdr>
+        <w:bottom w:val="single" w:sz="6" w:space="1" w:color="auto"/>
+      </w:pBdr>
+      <w:tabs>
+        <w:tab w:val="center" w:pos="4153"/>
+        <w:tab w:val="right" w:pos="8306"/>
+      </w:tabs>
+      <w:snapToGrid w:val="0"/>
+      <w:jc w:val="center"/>
+    </w:pPr>
+    <w:rPr>
+      <w:sz w:val="18"/>
+      <w:szCs w:val="18"/>
+    </w:rPr>
+  </w:style>
+  <w:style w:type="character" w:customStyle="1" w:styleId="a6">
+    <w:name w:val="页眉 字符"/>
+    <w:basedOn w:val="a0"/>
+    <w:link w:val="a5"/>
+    <w:uiPriority w:val="99"/>
+    <w:rsid w:val="00FB2A43"/>
+    <w:rPr>
+      <w:sz w:val="18"/>
+      <w:szCs w:val="18"/>
+    </w:rPr>
+  </w:style>
+  <w:style w:type="paragraph" w:styleId="a7">
+    <w:name w:val="footer"/>
+    <w:basedOn w:val="a"/>
+    <w:link w:val="a8"/>
+    <w:uiPriority w:val="99"/>
+    <w:unhideWhenUsed/>
+    <w:rsid w:val="00FB2A43"/>
+    <w:pPr>
+      <w:tabs>
+        <w:tab w:val="center" w:pos="4153"/>
+        <w:tab w:val="right" w:pos="8306"/>
+      </w:tabs>
+      <w:snapToGrid w:val="0"/>
+      <w:jc w:val="left"/>
+    </w:pPr>
+    <w:rPr>
+      <w:sz w:val="18"/>
+      <w:szCs w:val="18"/>
+    </w:rPr>
+  </w:style>
+  <w:style w:type="character" w:customStyle="1" w:styleId="a8">
+    <w:name w:val="页脚 字符"/>
+    <w:basedOn w:val="a0"/>
+    <w:link w:val="a7"/>
+    <w:uiPriority w:val="99"/>
+    <w:rsid w:val="00FB2A43"/>
+    <w:rPr>
+      <w:sz w:val="18"/>
+      <w:szCs w:val="18"/>
+    </w:rPr>
   </w:style>
 </w:styles>
 </file>

</xml_diff>